<commit_message>
Note 1 : Added Notes about Asymptotic notations and general rules
In this commit, definition of popularly used asymptotic notations in
time complexity analysis like big-oh, big-omega and big-theta is added.
A few general rules of how to find time complexity of simple functions
are also added.
</commit_message>
<xml_diff>
--- a/Time Complexity of a Computer Program.docx
+++ b/Time Complexity of a Computer Program.docx
@@ -30,7 +30,7 @@
       <w:pPr>
         <w:numPr>
           <w:ilvl w:val="0"/>
-          <w:numId w:val="2"/>
+          <w:numId w:val="4"/>
         </w:numPr>
         <w:ind w:left="720" w:hanging="360"/>
         <w:jc w:val="center"/>
@@ -112,7 +112,7 @@
         <w:rPr>
           <w:rtl w:val="0"/>
         </w:rPr>
-        <w:t xml:space="preserve">Let us look at the problem of checking if a number N is Prime or not. Below are two solutions for the problem. </w:t>
+        <w:t xml:space="preserve">Let us look at the problem of checking if a number n is Prime or not. Below are two solutions for the problem. </w:t>
       </w:r>
     </w:p>
     <w:tbl>
@@ -255,7 +255,7 @@
                 <w:rFonts w:ascii="Courier New" w:cs="Courier New" w:eastAsia="Courier New" w:hAnsi="Courier New"/>
                 <w:rtl w:val="0"/>
               </w:rPr>
-              <w:t xml:space="preserve"> void is_prime(int N)  {</w:t>
+              <w:t xml:space="preserve"> void is_prime(int n)  {</w:t>
             </w:r>
           </w:p>
           <w:p>
@@ -283,7 +283,7 @@
                 <w:rFonts w:ascii="Courier New" w:cs="Courier New" w:eastAsia="Courier New" w:hAnsi="Courier New"/>
                 <w:rtl w:val="0"/>
               </w:rPr>
-              <w:t xml:space="preserve">   for i &lt;- 2 to N-1 { </w:t>
+              <w:t xml:space="preserve">   for i &lt;- 2 to n-1 { </w:t>
             </w:r>
           </w:p>
           <w:p>
@@ -311,7 +311,7 @@
                 <w:rFonts w:ascii="Courier New" w:cs="Courier New" w:eastAsia="Courier New" w:hAnsi="Courier New"/>
                 <w:rtl w:val="0"/>
               </w:rPr>
-              <w:t xml:space="preserve">     if N%i == 0 {</w:t>
+              <w:t xml:space="preserve">     if n%i == 0 {</w:t>
             </w:r>
           </w:p>
           <w:p>
@@ -339,7 +339,7 @@
                 <w:rFonts w:ascii="Courier New" w:cs="Courier New" w:eastAsia="Courier New" w:hAnsi="Courier New"/>
                 <w:rtl w:val="0"/>
               </w:rPr>
-              <w:t xml:space="preserve">       N is not prime</w:t>
+              <w:t xml:space="preserve">       n is not prime</w:t>
             </w:r>
           </w:p>
           <w:p>
@@ -451,7 +451,7 @@
                 <w:rFonts w:ascii="Courier New" w:cs="Courier New" w:eastAsia="Courier New" w:hAnsi="Courier New"/>
                 <w:rtl w:val="0"/>
               </w:rPr>
-              <w:t xml:space="preserve">   N is prime</w:t>
+              <w:t xml:space="preserve">   n is prime</w:t>
             </w:r>
           </w:p>
           <w:p>
@@ -553,7 +553,7 @@
                 <w:rFonts w:ascii="Courier New" w:cs="Courier New" w:eastAsia="Courier New" w:hAnsi="Courier New"/>
                 <w:rtl w:val="0"/>
               </w:rPr>
-              <w:t xml:space="preserve"> void is_prime(int N)  {</w:t>
+              <w:t xml:space="preserve"> void is_prime(int n)  {</w:t>
             </w:r>
           </w:p>
           <w:p>
@@ -569,7 +569,7 @@
                 <w:rFonts w:ascii="Courier New" w:cs="Courier New" w:eastAsia="Courier New" w:hAnsi="Courier New"/>
                 <w:rtl w:val="0"/>
               </w:rPr>
-              <w:t xml:space="preserve">   for i &lt;- 2 to sqrt(N) { </w:t>
+              <w:t xml:space="preserve">   for i &lt;- 2 to sqrt(n) { </w:t>
             </w:r>
           </w:p>
           <w:p>
@@ -585,7 +585,7 @@
                 <w:rFonts w:ascii="Courier New" w:cs="Courier New" w:eastAsia="Courier New" w:hAnsi="Courier New"/>
                 <w:rtl w:val="0"/>
               </w:rPr>
-              <w:t xml:space="preserve">     if N%i == 0 {</w:t>
+              <w:t xml:space="preserve">     if n%i == 0 {</w:t>
             </w:r>
           </w:p>
           <w:p>
@@ -601,7 +601,7 @@
                 <w:rFonts w:ascii="Courier New" w:cs="Courier New" w:eastAsia="Courier New" w:hAnsi="Courier New"/>
                 <w:rtl w:val="0"/>
               </w:rPr>
-              <w:t xml:space="preserve">       N is not prime</w:t>
+              <w:t xml:space="preserve">       n is not prime</w:t>
             </w:r>
           </w:p>
           <w:p>
@@ -665,7 +665,7 @@
                 <w:rFonts w:ascii="Courier New" w:cs="Courier New" w:eastAsia="Courier New" w:hAnsi="Courier New"/>
                 <w:rtl w:val="0"/>
               </w:rPr>
-              <w:t xml:space="preserve">   N is prime</w:t>
+              <w:t xml:space="preserve">   n is prime</w:t>
             </w:r>
           </w:p>
           <w:p>
@@ -760,7 +760,7 @@
                 <w:rPr>
                   <w:rFonts w:ascii="Courier New" w:cs="Courier New" w:eastAsia="Courier New" w:hAnsi="Courier New"/>
                 </w:rPr>
-                <m:t xml:space="preserve">O(N)</m:t>
+                <m:t xml:space="preserve">O(n)</m:t>
               </m:r>
             </m:oMath>
             <w:r>
@@ -822,7 +822,7 @@
                 <m:e>
                   <m:r>
                     <w:rPr/>
-                    <m:t xml:space="preserve">N</m:t>
+                    <m:t xml:space="preserve">n</m:t>
                   </m:r>
                 </m:e>
               </m:rad>
@@ -866,7 +866,7 @@
       <m:oMath>
         <m:r>
           <w:rPr/>
-          <m:t xml:space="preserve">N-2 </m:t>
+          <m:t xml:space="preserve">n-2 </m:t>
         </m:r>
       </m:oMath>
       <w:r>
@@ -886,7 +886,7 @@
           <m:e>
             <m:r>
               <w:rPr/>
-              <m:t xml:space="preserve">N</m:t>
+              <m:t xml:space="preserve">n</m:t>
             </m:r>
           </m:e>
         </m:rad>
@@ -913,7 +913,7 @@
         <w:rPr>
           <w:rtl w:val="0"/>
         </w:rPr>
-        <w:t xml:space="preserve">Assuming that division operation takes 1 ms,  time of execution, T,  for the algorithms for different values of N will be as below: </w:t>
+        <w:t xml:space="preserve">Assuming that division operation takes 1 ms,  time of execution, T,  for the algorithms for different values of n will be as below: </w:t>
       </w:r>
     </w:p>
     <w:tbl>
@@ -979,7 +979,7 @@
               <w:rPr>
                 <w:rtl w:val="0"/>
               </w:rPr>
-              <w:t xml:space="preserve">N</w:t>
+              <w:t xml:space="preserve">n</w:t>
             </w:r>
           </w:p>
         </w:tc>
@@ -1423,7 +1423,7 @@
         <w:rPr>
           <w:rtl w:val="0"/>
         </w:rPr>
-        <w:t xml:space="preserve">For large values of N, time taken by algorithm 1 is much more than that for algorithm 2.</w:t>
+        <w:t xml:space="preserve">For large values of n, time taken by algorithm 1 is much more than that for algorithm 2.</w:t>
       </w:r>
     </w:p>
     <w:p>
@@ -1437,12 +1437,12 @@
         <w:rPr>
           <w:rtl w:val="0"/>
         </w:rPr>
-        <w:t xml:space="preserve">Time complexity is a simple measurement of how fast the time taken by a program increases if N grows. Time complexity of algorithm 1 and algorithm 2 are </w:t>
+        <w:t xml:space="preserve">Time complexity is a simple measurement of how fast the time taken by a program increases if n grows. Time complexity of algorithm 1 and algorithm 2 are </w:t>
       </w:r>
       <m:oMath>
         <m:r>
           <w:rPr/>
-          <m:t xml:space="preserve">O(N)</m:t>
+          <m:t xml:space="preserve">O(n)</m:t>
         </m:r>
       </m:oMath>
       <w:r>
@@ -1466,7 +1466,7 @@
           <m:e>
             <m:r>
               <w:rPr/>
-              <m:t xml:space="preserve">N</m:t>
+              <m:t xml:space="preserve">n</m:t>
             </m:r>
           </m:e>
         </m:rad>
@@ -1529,7 +1529,7 @@
       <w:pPr>
         <w:numPr>
           <w:ilvl w:val="0"/>
-          <w:numId w:val="3"/>
+          <w:numId w:val="5"/>
         </w:numPr>
         <w:spacing w:after="0" w:afterAutospacing="0"/>
         <w:ind w:left="720" w:hanging="360"/>
@@ -1548,7 +1548,7 @@
       <w:pPr>
         <w:numPr>
           <w:ilvl w:val="0"/>
-          <w:numId w:val="3"/>
+          <w:numId w:val="5"/>
         </w:numPr>
         <w:spacing w:after="0" w:afterAutospacing="0"/>
         <w:ind w:left="720" w:hanging="360"/>
@@ -1567,7 +1567,7 @@
       <w:pPr>
         <w:numPr>
           <w:ilvl w:val="0"/>
-          <w:numId w:val="3"/>
+          <w:numId w:val="5"/>
         </w:numPr>
         <w:spacing w:after="0" w:afterAutospacing="0"/>
         <w:ind w:left="720" w:hanging="360"/>
@@ -1586,7 +1586,7 @@
       <w:pPr>
         <w:numPr>
           <w:ilvl w:val="0"/>
-          <w:numId w:val="3"/>
+          <w:numId w:val="5"/>
         </w:numPr>
         <w:ind w:left="720" w:hanging="360"/>
         <w:rPr>
@@ -1646,7 +1646,7 @@
       <w:pPr>
         <w:numPr>
           <w:ilvl w:val="0"/>
-          <w:numId w:val="1"/>
+          <w:numId w:val="2"/>
         </w:numPr>
         <w:spacing w:after="0" w:afterAutospacing="0"/>
         <w:ind w:left="720" w:hanging="360"/>
@@ -1665,7 +1665,7 @@
       <w:pPr>
         <w:numPr>
           <w:ilvl w:val="0"/>
-          <w:numId w:val="1"/>
+          <w:numId w:val="2"/>
         </w:numPr>
         <w:spacing w:after="0" w:afterAutospacing="0"/>
         <w:ind w:left="720" w:hanging="360"/>
@@ -1684,7 +1684,7 @@
       <w:pPr>
         <w:numPr>
           <w:ilvl w:val="0"/>
-          <w:numId w:val="1"/>
+          <w:numId w:val="2"/>
         </w:numPr>
         <w:spacing w:after="0" w:afterAutospacing="0"/>
         <w:ind w:left="720" w:hanging="360"/>
@@ -1703,7 +1703,7 @@
       <w:pPr>
         <w:numPr>
           <w:ilvl w:val="0"/>
-          <w:numId w:val="1"/>
+          <w:numId w:val="2"/>
         </w:numPr>
         <w:spacing w:after="0" w:afterAutospacing="0"/>
         <w:ind w:left="720" w:hanging="360"/>
@@ -1722,7 +1722,7 @@
       <w:pPr>
         <w:numPr>
           <w:ilvl w:val="0"/>
-          <w:numId w:val="1"/>
+          <w:numId w:val="2"/>
         </w:numPr>
         <w:ind w:left="720" w:hanging="360"/>
         <w:rPr>
@@ -2334,7 +2334,7 @@
               <w:rPr>
                 <w:rtl w:val="0"/>
               </w:rPr>
-              <w:t xml:space="preserve">(A, N) {</w:t>
+              <w:t xml:space="preserve">(A, n) {</w:t>
             </w:r>
           </w:p>
           <w:p>
@@ -2414,7 +2414,7 @@
               <w:rPr>
                 <w:rtl w:val="0"/>
               </w:rPr>
-              <w:t xml:space="preserve">for i &lt;- 0 to N-1 {</w:t>
+              <w:t xml:space="preserve">for i &lt;- 0 to n-1 {</w:t>
             </w:r>
           </w:p>
           <w:p>
@@ -2868,7 +2868,7 @@
               </m:sSub>
               <m:r>
                 <w:rPr/>
-                <m:t xml:space="preserve">= N + 1</m:t>
+                <m:t xml:space="preserve">= n + 1</m:t>
               </m:r>
             </m:oMath>
             <w:r>
@@ -2905,7 +2905,7 @@
               </m:sSub>
               <m:r>
                 <w:rPr/>
-                <m:t xml:space="preserve">= N</m:t>
+                <m:t xml:space="preserve">= n</m:t>
               </m:r>
             </m:oMath>
             <w:r>
@@ -3073,7 +3073,7 @@
               </m:sSub>
               <m:r>
                 <w:rPr/>
-                <m:t xml:space="preserve">= 4N + 4</m:t>
+                <m:t xml:space="preserve">= 4n + 4</m:t>
               </m:r>
             </m:oMath>
             <w:r>
@@ -3111,7 +3111,7 @@
               </m:r>
               <m:r>
                 <w:rPr/>
-                <m:t xml:space="preserve">O(N)</m:t>
+                <m:t xml:space="preserve">O(n)</m:t>
               </m:r>
             </m:oMath>
             <w:r>
@@ -3207,7 +3207,7 @@
         </m:sSub>
         <m:r>
           <w:rPr/>
-          <m:t xml:space="preserve">= cN + c' </m:t>
+          <m:t xml:space="preserve">= cn + c' </m:t>
         </m:r>
         <m:r>
           <w:rPr/>
@@ -3215,7 +3215,7 @@
         </m:r>
         <m:r>
           <w:rPr/>
-          <m:t xml:space="preserve"> O(N)</m:t>
+          <m:t xml:space="preserve"> O(n)</m:t>
         </m:r>
       </m:oMath>
       <w:r>
@@ -3253,7 +3253,7 @@
         </m:sSub>
         <m:r>
           <w:rPr/>
-          <m:t xml:space="preserve">= aN</m:t>
+          <m:t xml:space="preserve">= an</m:t>
         </m:r>
         <m:sSup>
           <m:sSupPr>
@@ -3271,7 +3271,7 @@
         </m:sSup>
         <m:r>
           <w:rPr/>
-          <m:t xml:space="preserve"> + bN + c </m:t>
+          <m:t xml:space="preserve"> + bn + c </m:t>
         </m:r>
         <m:r>
           <w:rPr/>
@@ -3279,7 +3279,7 @@
         </m:r>
         <m:r>
           <w:rPr/>
-          <m:t xml:space="preserve">O(N</m:t>
+          <m:t xml:space="preserve">O(n</m:t>
         </m:r>
         <m:sSup>
           <m:sSupPr>
@@ -3358,7 +3358,7 @@
           <m:e>
             <m:r>
               <w:rPr/>
-              <m:t xml:space="preserve">N</m:t>
+              <m:t xml:space="preserve">n</m:t>
             </m:r>
           </m:e>
           <m:sup>
@@ -3373,7 +3373,14 @@
         <w:rPr>
           <w:rtl w:val="0"/>
         </w:rPr>
-        <w:t xml:space="preserve">term  because the program will have 2 for loops and the inside for loop will be executed </w:t>
+        <w:t xml:space="preserve">term  because the program will have 2 for loops and the inside for loop will b</w:t>
+      </w:r>
+      <m:oMath/>
+      <w:r>
+        <w:rPr>
+          <w:rtl w:val="0"/>
+        </w:rPr>
+        <w:t xml:space="preserve">e executed </w:t>
       </w:r>
       <m:oMath>
         <m:sSup>
@@ -3385,7 +3392,7 @@
           <m:e>
             <m:r>
               <w:rPr/>
-              <m:t xml:space="preserve">N</m:t>
+              <m:t xml:space="preserve">n</m:t>
             </m:r>
           </m:e>
           <m:sup>
@@ -3402,6 +3409,3413 @@
         </w:rPr>
         <w:t xml:space="preserve">times. </w:t>
       </w:r>
+    </w:p>
+    <w:p>
+      <w:pPr>
+        <w:pStyle w:val="Title"/>
+        <w:rPr>
+          <w:sz w:val="44"/>
+          <w:szCs w:val="44"/>
+        </w:rPr>
+      </w:pPr>
+      <w:bookmarkStart w:colFirst="0" w:colLast="0" w:name="_g6onragfqimb" w:id="10"/>
+      <w:bookmarkEnd w:id="10"/>
+      <w:r>
+        <w:rPr>
+          <w:sz w:val="44"/>
+          <w:szCs w:val="44"/>
+          <w:rtl w:val="0"/>
+        </w:rPr>
+        <w:t xml:space="preserve">Asymptotic Notations - Big Oh, Theta, Omega</w:t>
+      </w:r>
+    </w:p>
+    <w:p>
+      <w:pPr>
+        <w:rPr/>
+      </w:pPr>
+      <w:r>
+        <w:rPr>
+          <w:rtl w:val="0"/>
+        </w:rPr>
+        <w:t xml:space="preserve">The big-oh notation (O) that we saw above is an asymptotic notation. Theta </w:t>
+      </w:r>
+      <m:oMath>
+        <m:r>
+          <w:rPr/>
+          <m:t xml:space="preserve">(</m:t>
+        </m:r>
+        <m:r>
+          <w:rPr/>
+          <m:t>θ</m:t>
+        </m:r>
+        <m:r>
+          <w:rPr/>
+          <m:t xml:space="preserve">)</m:t>
+        </m:r>
+      </m:oMath>
+      <w:r>
+        <w:rPr>
+          <w:rtl w:val="0"/>
+        </w:rPr>
+        <w:t xml:space="preserve"> and Omega (</w:t>
+      </w:r>
+      <m:oMath>
+        <m:r>
+          <m:t>Ω</m:t>
+        </m:r>
+      </m:oMath>
+      <w:r>
+        <w:rPr>
+          <w:rtl w:val="0"/>
+        </w:rPr>
+        <w:t xml:space="preserve">) are other notations used. It is used to classify the running time of an algorithm into generic and broad classes or sets.</w:t>
+      </w:r>
+    </w:p>
+    <w:p>
+      <w:pPr>
+        <w:rPr/>
+      </w:pPr>
+      <w:r>
+        <w:rPr>
+          <w:rtl w:val="0"/>
+        </w:rPr>
+        <w:t xml:space="preserve">Suppose :</w:t>
+      </w:r>
+    </w:p>
+    <w:p>
+      <w:pPr>
+        <w:rPr/>
+      </w:pPr>
+      <w:r>
+        <w:rPr>
+          <w:rtl w:val="0"/>
+        </w:rPr>
+        <w:t xml:space="preserve">Algorithm 1 : </w:t>
+      </w:r>
+      <m:oMath>
+        <m:r>
+          <w:rPr/>
+          <m:t xml:space="preserve">T(n) = 5n</m:t>
+        </m:r>
+        <m:sSup>
+          <m:sSupPr>
+            <m:ctrlPr>
+              <w:rPr/>
+            </m:ctrlPr>
+          </m:sSupPr>
+          <m:e/>
+          <m:sup>
+            <m:r>
+              <w:rPr/>
+              <m:t xml:space="preserve">2</m:t>
+            </m:r>
+          </m:sup>
+        </m:sSup>
+        <m:r>
+          <w:rPr/>
+          <m:t xml:space="preserve"> + 7</m:t>
+        </m:r>
+      </m:oMath>
+      <w:r>
+        <w:rPr>
+          <w:rtl w:val="0"/>
+        </w:rPr>
+      </w:r>
+    </w:p>
+    <w:p>
+      <w:pPr>
+        <w:rPr/>
+      </w:pPr>
+      <w:r>
+        <w:rPr>
+          <w:rtl w:val="0"/>
+        </w:rPr>
+        <w:t xml:space="preserve">Algorithm 2 : </w:t>
+      </w:r>
+      <m:oMath>
+        <m:r>
+          <w:rPr/>
+          <m:t xml:space="preserve">T(n) = 17n</m:t>
+        </m:r>
+        <m:sSup>
+          <m:sSupPr>
+            <m:ctrlPr>
+              <w:rPr/>
+            </m:ctrlPr>
+          </m:sSupPr>
+          <m:e/>
+          <m:sup>
+            <m:r>
+              <w:rPr/>
+              <m:t xml:space="preserve">2</m:t>
+            </m:r>
+          </m:sup>
+        </m:sSup>
+        <m:r>
+          <w:rPr/>
+          <m:t xml:space="preserve"> + 6n + 8</m:t>
+        </m:r>
+      </m:oMath>
+      <w:r>
+        <w:rPr>
+          <w:rtl w:val="0"/>
+        </w:rPr>
+      </w:r>
+    </w:p>
+    <w:p>
+      <w:pPr>
+        <w:rPr/>
+      </w:pPr>
+      <w:r>
+        <w:rPr>
+          <w:rtl w:val="0"/>
+        </w:rPr>
+        <w:t xml:space="preserve">As </w:t>
+      </w:r>
+      <m:oMath>
+        <m:r>
+          <w:rPr/>
+          <m:t xml:space="preserve">n</m:t>
+        </m:r>
+        <m:r>
+          <w:rPr/>
+          <m:t>→</m:t>
+        </m:r>
+        <m:r>
+          <w:rPr/>
+          <m:t>∞</m:t>
+        </m:r>
+      </m:oMath>
+      <w:r>
+        <w:rPr>
+          <w:rtl w:val="0"/>
+        </w:rPr>
+        <w:t xml:space="preserve"> , both algorithms will have a quadratic rate of growth and the values of coefficients and terms with lower powers of n will become insignificant.</w:t>
+      </w:r>
+    </w:p>
+    <w:p>
+      <w:pPr>
+        <w:pStyle w:val="Subtitle"/>
+        <w:rPr>
+          <w:sz w:val="36"/>
+          <w:szCs w:val="36"/>
+        </w:rPr>
+      </w:pPr>
+      <w:bookmarkStart w:colFirst="0" w:colLast="0" w:name="_uxwx27oj4v16" w:id="11"/>
+      <w:bookmarkEnd w:id="11"/>
+      <w:r>
+        <w:rPr>
+          <w:sz w:val="36"/>
+          <w:szCs w:val="36"/>
+          <w:rtl w:val="0"/>
+        </w:rPr>
+        <w:t xml:space="preserve">Big-Oh (O) Notation</w:t>
+      </w:r>
+    </w:p>
+    <w:p>
+      <w:pPr>
+        <w:rPr/>
+      </w:pPr>
+      <w:r>
+        <w:rPr>
+          <w:rtl w:val="0"/>
+        </w:rPr>
+        <w:t xml:space="preserve">The Big-Oh notation gives the upper bound of the rate of growth of a function.</w:t>
+      </w:r>
+      <w:r>
+        <w:rPr>
+          <w:rtl w:val="0"/>
+        </w:rPr>
+      </w:r>
+    </w:p>
+    <w:p>
+      <w:pPr>
+        <w:jc w:val="center"/>
+        <w:rPr/>
+      </w:pPr>
+      <w:r>
+        <w:rPr>
+          <w:rtl w:val="0"/>
+        </w:rPr>
+        <w:t xml:space="preserve">  </w:t>
+      </w:r>
+      <m:oMath>
+        <m:r>
+          <w:rPr/>
+          <m:t xml:space="preserve">O(g(n)) = </m:t>
+        </m:r>
+        <m:d>
+          <m:dPr>
+            <m:begChr m:val="{"/>
+            <m:endChr m:val="}"/>
+            <m:ctrlPr>
+              <w:rPr/>
+            </m:ctrlPr>
+          </m:dPr>
+          <m:e>
+            <m:r>
+              <w:rPr/>
+              <m:t xml:space="preserve"> f(n) : </m:t>
+            </m:r>
+            <m:r>
+              <w:rPr/>
+              <m:t>∃</m:t>
+            </m:r>
+            <m:r>
+              <w:rPr/>
+              <m:t xml:space="preserve"> constants c and </m:t>
+            </m:r>
+            <m:sSub>
+              <m:sSubPr>
+                <m:ctrlPr>
+                  <w:rPr/>
+                </m:ctrlPr>
+              </m:sSubPr>
+              <m:e>
+                <m:r>
+                  <w:rPr/>
+                  <m:t xml:space="preserve">n</m:t>
+                </m:r>
+              </m:e>
+              <m:sub>
+                <m:r>
+                  <w:rPr/>
+                  <m:t xml:space="preserve">0 </m:t>
+                </m:r>
+              </m:sub>
+            </m:sSub>
+            <m:r>
+              <w:rPr/>
+              <m:t xml:space="preserve"> such that f(n)</m:t>
+            </m:r>
+            <m:r>
+              <w:rPr/>
+              <m:t>≤</m:t>
+            </m:r>
+            <m:r>
+              <w:rPr/>
+              <m:t xml:space="preserve">cg(n), for n </m:t>
+            </m:r>
+            <m:r>
+              <w:rPr/>
+              <m:t>≥</m:t>
+            </m:r>
+            <m:sSub>
+              <m:sSubPr>
+                <m:ctrlPr>
+                  <w:rPr/>
+                </m:ctrlPr>
+              </m:sSubPr>
+              <m:e>
+                <m:r>
+                  <w:rPr/>
+                  <m:t xml:space="preserve">n</m:t>
+                </m:r>
+              </m:e>
+              <m:sub>
+                <m:r>
+                  <w:rPr/>
+                  <m:t xml:space="preserve">0 </m:t>
+                </m:r>
+              </m:sub>
+            </m:sSub>
+            <m:r>
+              <w:rPr/>
+              <m:t xml:space="preserve"> </m:t>
+            </m:r>
+          </m:e>
+        </m:d>
+      </m:oMath>
+      <w:r>
+        <w:rPr>
+          <w:rtl w:val="0"/>
+        </w:rPr>
+      </w:r>
+    </w:p>
+    <w:p>
+      <w:pPr>
+        <w:rPr/>
+      </w:pPr>
+      <w:r>
+        <w:rPr>
+          <w:rtl w:val="0"/>
+        </w:rPr>
+        <w:t xml:space="preserve">For example, suppose</w:t>
+      </w:r>
+    </w:p>
+    <w:p>
+      <w:pPr>
+        <w:rPr/>
+      </w:pPr>
+      <m:oMath>
+        <m:r>
+          <w:rPr/>
+          <m:t xml:space="preserve">f(n) = 5n</m:t>
+        </m:r>
+        <m:sSup>
+          <m:sSupPr>
+            <m:ctrlPr>
+              <w:rPr/>
+            </m:ctrlPr>
+          </m:sSupPr>
+          <m:e/>
+          <m:sup>
+            <m:r>
+              <w:rPr/>
+              <m:t xml:space="preserve">2</m:t>
+            </m:r>
+          </m:sup>
+        </m:sSup>
+        <m:r>
+          <w:rPr/>
+          <m:t xml:space="preserve"> + 2n + 1</m:t>
+        </m:r>
+      </m:oMath>
+      <w:r>
+        <w:rPr>
+          <w:rtl w:val="0"/>
+        </w:rPr>
+      </w:r>
+    </w:p>
+    <w:p>
+      <w:pPr>
+        <w:rPr/>
+      </w:pPr>
+      <m:oMath>
+        <m:r>
+          <w:rPr/>
+          <m:t xml:space="preserve">g(n) = </m:t>
+        </m:r>
+        <m:sSup>
+          <m:sSupPr>
+            <m:ctrlPr>
+              <w:rPr/>
+            </m:ctrlPr>
+          </m:sSupPr>
+          <m:e>
+            <m:r>
+              <w:rPr/>
+              <m:t xml:space="preserve">n</m:t>
+            </m:r>
+          </m:e>
+          <m:sup>
+            <m:r>
+              <w:rPr/>
+              <m:t xml:space="preserve">2</m:t>
+            </m:r>
+          </m:sup>
+        </m:sSup>
+      </m:oMath>
+      <w:r>
+        <w:rPr>
+          <w:rtl w:val="0"/>
+        </w:rPr>
+      </w:r>
+    </w:p>
+    <w:p>
+      <w:pPr>
+        <w:rPr/>
+      </w:pPr>
+      <w:r>
+        <w:rPr>
+          <w:rtl w:val="0"/>
+        </w:rPr>
+        <w:t xml:space="preserve">If c = 8 and </w:t>
+      </w:r>
+      <m:oMath>
+        <m:sSub>
+          <m:sSubPr>
+            <m:ctrlPr>
+              <w:rPr/>
+            </m:ctrlPr>
+          </m:sSubPr>
+          <m:e>
+            <m:r>
+              <w:rPr/>
+              <m:t xml:space="preserve">n</m:t>
+            </m:r>
+          </m:e>
+          <m:sub>
+            <m:r>
+              <w:rPr/>
+              <m:t xml:space="preserve">0 </m:t>
+            </m:r>
+          </m:sub>
+        </m:sSub>
+        <m:r>
+          <w:rPr/>
+          <m:t xml:space="preserve">=1</m:t>
+        </m:r>
+      </m:oMath>
+      <w:r>
+        <w:rPr>
+          <w:rtl w:val="0"/>
+        </w:rPr>
+        <w:t xml:space="preserve">,</w:t>
+      </w:r>
+      <m:oMath>
+        <m:r>
+          <w:rPr/>
+          <m:t xml:space="preserve"> f(n) </m:t>
+        </m:r>
+        <m:r>
+          <w:rPr/>
+          <m:t>≤</m:t>
+        </m:r>
+        <m:r>
+          <w:rPr/>
+          <m:t xml:space="preserve">8</m:t>
+        </m:r>
+        <m:sSup>
+          <m:sSupPr>
+            <m:ctrlPr>
+              <w:rPr/>
+            </m:ctrlPr>
+          </m:sSupPr>
+          <m:e>
+            <m:r>
+              <w:rPr/>
+              <m:t xml:space="preserve">n</m:t>
+            </m:r>
+          </m:e>
+          <m:sup>
+            <m:r>
+              <w:rPr/>
+              <m:t xml:space="preserve">2</m:t>
+            </m:r>
+          </m:sup>
+        </m:sSup>
+      </m:oMath>
+      <w:r>
+        <w:rPr>
+          <w:rtl w:val="0"/>
+        </w:rPr>
+        <w:t xml:space="preserve">as </w:t>
+      </w:r>
+      <m:oMath>
+        <m:r>
+          <w:rPr/>
+          <m:t xml:space="preserve">2n + 1</m:t>
+        </m:r>
+      </m:oMath>
+      <w:r>
+        <w:rPr>
+          <w:rtl w:val="0"/>
+        </w:rPr>
+        <w:t xml:space="preserve">can never be greater than </w:t>
+      </w:r>
+      <m:oMath>
+        <m:r>
+          <w:rPr/>
+          <m:t xml:space="preserve">3</m:t>
+        </m:r>
+        <m:sSup>
+          <m:sSupPr>
+            <m:ctrlPr>
+              <w:rPr/>
+            </m:ctrlPr>
+          </m:sSupPr>
+          <m:e>
+            <m:r>
+              <w:rPr/>
+              <m:t xml:space="preserve">n</m:t>
+            </m:r>
+          </m:e>
+          <m:sup>
+            <m:r>
+              <w:rPr/>
+              <m:t xml:space="preserve">2</m:t>
+            </m:r>
+          </m:sup>
+        </m:sSup>
+      </m:oMath>
+      <w:r>
+        <w:rPr>
+          <w:rtl w:val="0"/>
+        </w:rPr>
+        <w:t xml:space="preserve">.</w:t>
+      </w:r>
+    </w:p>
+    <w:p>
+      <w:pPr>
+        <w:rPr/>
+      </w:pPr>
+      <m:oMath>
+        <m:r>
+          <m:t>⇒</m:t>
+        </m:r>
+        <m:r>
+          <w:rPr/>
+          <m:t xml:space="preserve"> f(n) = O(g(n)) = O(</m:t>
+        </m:r>
+        <m:sSup>
+          <m:sSupPr>
+            <m:ctrlPr>
+              <w:rPr/>
+            </m:ctrlPr>
+          </m:sSupPr>
+          <m:e>
+            <m:r>
+              <w:rPr/>
+              <m:t xml:space="preserve">n</m:t>
+            </m:r>
+          </m:e>
+          <m:sup>
+            <m:r>
+              <w:rPr/>
+              <m:t xml:space="preserve">2</m:t>
+            </m:r>
+          </m:sup>
+        </m:sSup>
+        <m:r>
+          <w:rPr/>
+          <m:t xml:space="preserve">)</m:t>
+        </m:r>
+      </m:oMath>
+      <w:r>
+        <w:rPr>
+          <w:rtl w:val="0"/>
+        </w:rPr>
+      </w:r>
+    </w:p>
+    <w:p>
+      <w:pPr>
+        <w:pStyle w:val="Subtitle"/>
+        <w:rPr>
+          <w:sz w:val="36"/>
+          <w:szCs w:val="36"/>
+        </w:rPr>
+      </w:pPr>
+      <w:bookmarkStart w:colFirst="0" w:colLast="0" w:name="_s9w7o4cdzciq" w:id="12"/>
+      <w:bookmarkEnd w:id="12"/>
+      <w:r>
+        <w:rPr>
+          <w:sz w:val="36"/>
+          <w:szCs w:val="36"/>
+          <w:rtl w:val="0"/>
+        </w:rPr>
+        <w:t xml:space="preserve">Big-Omega (</w:t>
+      </w:r>
+      <m:oMath>
+        <m:r>
+          <m:t>Ω</m:t>
+        </m:r>
+      </m:oMath>
+      <w:r>
+        <w:rPr>
+          <w:sz w:val="36"/>
+          <w:szCs w:val="36"/>
+          <w:rtl w:val="0"/>
+        </w:rPr>
+        <w:t xml:space="preserve">) Notation</w:t>
+      </w:r>
+    </w:p>
+    <w:p>
+      <w:pPr>
+        <w:rPr/>
+      </w:pPr>
+      <w:r>
+        <w:rPr>
+          <w:rtl w:val="0"/>
+        </w:rPr>
+        <w:t xml:space="preserve"> The Big-Omega (</w:t>
+      </w:r>
+      <m:oMath>
+        <m:r>
+          <m:t>Ω</m:t>
+        </m:r>
+      </m:oMath>
+      <w:r>
+        <w:rPr>
+          <w:rtl w:val="0"/>
+        </w:rPr>
+        <w:t xml:space="preserve">) notation gives the lower bound of the rate of growth of a function.</w:t>
+      </w:r>
+    </w:p>
+    <w:p>
+      <w:pPr>
+        <w:jc w:val="center"/>
+        <w:rPr/>
+      </w:pPr>
+      <w:r>
+        <w:rPr>
+          <w:rtl w:val="0"/>
+        </w:rPr>
+        <w:t xml:space="preserve">  </w:t>
+      </w:r>
+      <m:oMath>
+        <m:r>
+          <m:t>Ω</m:t>
+        </m:r>
+        <m:r>
+          <w:rPr/>
+          <m:t xml:space="preserve">(g(n)) = </m:t>
+        </m:r>
+        <m:d>
+          <m:dPr>
+            <m:begChr m:val="{"/>
+            <m:endChr m:val="}"/>
+            <m:ctrlPr>
+              <w:rPr/>
+            </m:ctrlPr>
+          </m:dPr>
+          <m:e>
+            <m:r>
+              <w:rPr/>
+              <m:t xml:space="preserve"> f(n) : </m:t>
+            </m:r>
+            <m:r>
+              <w:rPr/>
+              <m:t>∃</m:t>
+            </m:r>
+            <m:r>
+              <w:rPr/>
+              <m:t xml:space="preserve"> constants c and </m:t>
+            </m:r>
+            <m:sSub>
+              <m:sSubPr>
+                <m:ctrlPr>
+                  <w:rPr/>
+                </m:ctrlPr>
+              </m:sSubPr>
+              <m:e>
+                <m:r>
+                  <w:rPr/>
+                  <m:t xml:space="preserve">n</m:t>
+                </m:r>
+              </m:e>
+              <m:sub>
+                <m:r>
+                  <w:rPr/>
+                  <m:t xml:space="preserve">0 </m:t>
+                </m:r>
+              </m:sub>
+            </m:sSub>
+            <m:r>
+              <w:rPr/>
+              <m:t xml:space="preserve"> such that f(n)</m:t>
+            </m:r>
+            <m:r>
+              <w:rPr/>
+              <m:t>≥</m:t>
+            </m:r>
+            <m:r>
+              <w:rPr/>
+              <m:t xml:space="preserve">cg(n), for n </m:t>
+            </m:r>
+            <m:r>
+              <w:rPr/>
+              <m:t>≥</m:t>
+            </m:r>
+            <m:sSub>
+              <m:sSubPr>
+                <m:ctrlPr>
+                  <w:rPr/>
+                </m:ctrlPr>
+              </m:sSubPr>
+              <m:e>
+                <m:r>
+                  <w:rPr/>
+                  <m:t xml:space="preserve">n</m:t>
+                </m:r>
+              </m:e>
+              <m:sub>
+                <m:r>
+                  <w:rPr/>
+                  <m:t xml:space="preserve">0 </m:t>
+                </m:r>
+              </m:sub>
+            </m:sSub>
+            <m:r>
+              <w:rPr/>
+              <m:t xml:space="preserve"> </m:t>
+            </m:r>
+          </m:e>
+        </m:d>
+      </m:oMath>
+      <w:r>
+        <w:rPr>
+          <w:rtl w:val="0"/>
+        </w:rPr>
+      </w:r>
+    </w:p>
+    <w:p>
+      <w:pPr>
+        <w:rPr/>
+      </w:pPr>
+      <w:r>
+        <w:rPr>
+          <w:rtl w:val="0"/>
+        </w:rPr>
+        <w:t xml:space="preserve">For example, suppose</w:t>
+      </w:r>
+    </w:p>
+    <w:p>
+      <w:pPr>
+        <w:rPr/>
+      </w:pPr>
+      <m:oMath>
+        <m:r>
+          <w:rPr/>
+          <m:t xml:space="preserve">f(n) = 5n</m:t>
+        </m:r>
+        <m:sSup>
+          <m:sSupPr>
+            <m:ctrlPr>
+              <w:rPr/>
+            </m:ctrlPr>
+          </m:sSupPr>
+          <m:e/>
+          <m:sup>
+            <m:r>
+              <w:rPr/>
+              <m:t xml:space="preserve">2</m:t>
+            </m:r>
+          </m:sup>
+        </m:sSup>
+        <m:r>
+          <w:rPr/>
+          <m:t xml:space="preserve"> + 2n + 1</m:t>
+        </m:r>
+      </m:oMath>
+      <w:r>
+        <w:rPr>
+          <w:rtl w:val="0"/>
+        </w:rPr>
+      </w:r>
+    </w:p>
+    <w:p>
+      <w:pPr>
+        <w:rPr/>
+      </w:pPr>
+      <m:oMath>
+        <m:r>
+          <w:rPr/>
+          <m:t xml:space="preserve">g(n) = </m:t>
+        </m:r>
+        <m:sSup>
+          <m:sSupPr>
+            <m:ctrlPr>
+              <w:rPr/>
+            </m:ctrlPr>
+          </m:sSupPr>
+          <m:e>
+            <m:r>
+              <w:rPr/>
+              <m:t xml:space="preserve">n</m:t>
+            </m:r>
+          </m:e>
+          <m:sup>
+            <m:r>
+              <w:rPr/>
+              <m:t xml:space="preserve">2</m:t>
+            </m:r>
+          </m:sup>
+        </m:sSup>
+      </m:oMath>
+      <w:r>
+        <w:rPr>
+          <w:rtl w:val="0"/>
+        </w:rPr>
+      </w:r>
+    </w:p>
+    <w:p>
+      <w:pPr>
+        <w:rPr/>
+      </w:pPr>
+      <w:r>
+        <w:rPr>
+          <w:rtl w:val="0"/>
+        </w:rPr>
+        <w:t xml:space="preserve">If c = 5 and </w:t>
+      </w:r>
+      <m:oMath>
+        <m:sSub>
+          <m:sSubPr>
+            <m:ctrlPr>
+              <w:rPr/>
+            </m:ctrlPr>
+          </m:sSubPr>
+          <m:e>
+            <m:r>
+              <w:rPr/>
+              <m:t xml:space="preserve">n</m:t>
+            </m:r>
+          </m:e>
+          <m:sub>
+            <m:r>
+              <w:rPr/>
+              <m:t xml:space="preserve">0 </m:t>
+            </m:r>
+          </m:sub>
+        </m:sSub>
+        <m:r>
+          <w:rPr/>
+          <m:t xml:space="preserve">=0</m:t>
+        </m:r>
+      </m:oMath>
+      <w:r>
+        <w:rPr>
+          <w:rtl w:val="0"/>
+        </w:rPr>
+        <w:t xml:space="preserve">,</w:t>
+      </w:r>
+      <m:oMath>
+        <m:r>
+          <w:rPr/>
+          <m:t xml:space="preserve"> f(n) </m:t>
+        </m:r>
+        <m:r>
+          <w:rPr/>
+          <m:t>≥</m:t>
+        </m:r>
+        <m:r>
+          <w:rPr/>
+          <m:t xml:space="preserve">5</m:t>
+        </m:r>
+        <m:sSup>
+          <m:sSupPr>
+            <m:ctrlPr>
+              <w:rPr/>
+            </m:ctrlPr>
+          </m:sSupPr>
+          <m:e>
+            <m:r>
+              <w:rPr/>
+              <m:t xml:space="preserve">n</m:t>
+            </m:r>
+          </m:e>
+          <m:sup>
+            <m:r>
+              <w:rPr/>
+              <m:t xml:space="preserve">2</m:t>
+            </m:r>
+          </m:sup>
+        </m:sSup>
+      </m:oMath>
+      <w:r>
+        <w:rPr>
+          <w:rtl w:val="0"/>
+        </w:rPr>
+        <w:t xml:space="preserve">as </w:t>
+      </w:r>
+      <m:oMath>
+        <m:r>
+          <w:rPr/>
+          <m:t xml:space="preserve">2n + 1</m:t>
+        </m:r>
+      </m:oMath>
+      <w:r>
+        <w:rPr>
+          <w:rtl w:val="0"/>
+        </w:rPr>
+        <w:t xml:space="preserve">will be at least 1.</w:t>
+      </w:r>
+    </w:p>
+    <w:p>
+      <w:pPr>
+        <w:rPr/>
+      </w:pPr>
+      <m:oMath>
+        <m:r>
+          <m:t>⇒</m:t>
+        </m:r>
+        <m:r>
+          <w:rPr/>
+          <m:t xml:space="preserve"> f(n) = </m:t>
+        </m:r>
+        <m:r>
+          <w:rPr/>
+          <m:t>Ω</m:t>
+        </m:r>
+        <m:r>
+          <w:rPr/>
+          <m:t xml:space="preserve">(g(n)) = </m:t>
+        </m:r>
+        <m:r>
+          <w:rPr/>
+          <m:t>Ω</m:t>
+        </m:r>
+        <m:r>
+          <w:rPr/>
+          <m:t xml:space="preserve">(</m:t>
+        </m:r>
+        <m:sSup>
+          <m:sSupPr>
+            <m:ctrlPr>
+              <w:rPr/>
+            </m:ctrlPr>
+          </m:sSupPr>
+          <m:e>
+            <m:r>
+              <w:rPr/>
+              <m:t xml:space="preserve">n</m:t>
+            </m:r>
+          </m:e>
+          <m:sup>
+            <m:r>
+              <w:rPr/>
+              <m:t xml:space="preserve">2</m:t>
+            </m:r>
+          </m:sup>
+        </m:sSup>
+        <m:r>
+          <w:rPr/>
+          <m:t xml:space="preserve">)</m:t>
+        </m:r>
+      </m:oMath>
+      <w:r>
+        <w:rPr>
+          <w:rtl w:val="0"/>
+        </w:rPr>
+      </w:r>
+    </w:p>
+    <w:p>
+      <w:pPr>
+        <w:pStyle w:val="Subtitle"/>
+        <w:rPr>
+          <w:sz w:val="36"/>
+          <w:szCs w:val="36"/>
+        </w:rPr>
+      </w:pPr>
+      <w:bookmarkStart w:colFirst="0" w:colLast="0" w:name="_e7q3huflih6" w:id="13"/>
+      <w:bookmarkEnd w:id="13"/>
+      <w:r>
+        <w:rPr>
+          <w:sz w:val="36"/>
+          <w:szCs w:val="36"/>
+          <w:rtl w:val="0"/>
+        </w:rPr>
+        <w:t xml:space="preserve">Theta (</w:t>
+      </w:r>
+      <m:oMath>
+        <m:r>
+          <m:t>θ</m:t>
+        </m:r>
+      </m:oMath>
+      <w:r>
+        <w:rPr>
+          <w:sz w:val="36"/>
+          <w:szCs w:val="36"/>
+          <w:rtl w:val="0"/>
+        </w:rPr>
+        <w:t xml:space="preserve">) Notation </w:t>
+      </w:r>
+    </w:p>
+    <w:p>
+      <w:pPr>
+        <w:rPr/>
+      </w:pPr>
+      <w:r>
+        <w:rPr>
+          <w:rtl w:val="0"/>
+        </w:rPr>
+        <w:t xml:space="preserve"> The Theta (</w:t>
+      </w:r>
+      <m:oMath>
+        <m:r>
+          <m:t>θ</m:t>
+        </m:r>
+      </m:oMath>
+      <w:r>
+        <w:rPr>
+          <w:rtl w:val="0"/>
+        </w:rPr>
+        <w:t xml:space="preserve">) notation gives the tight bound of the rate of growth of a function.</w:t>
+      </w:r>
+    </w:p>
+    <w:p>
+      <w:pPr>
+        <w:jc w:val="center"/>
+        <w:rPr/>
+      </w:pPr>
+      <w:r>
+        <w:rPr>
+          <w:rtl w:val="0"/>
+        </w:rPr>
+        <w:t xml:space="preserve">  </w:t>
+      </w:r>
+      <m:oMath>
+        <m:r>
+          <m:t>θ</m:t>
+        </m:r>
+        <m:r>
+          <w:rPr/>
+          <m:t xml:space="preserve">(g(n)) = </m:t>
+        </m:r>
+        <m:d>
+          <m:dPr>
+            <m:begChr m:val="{"/>
+            <m:endChr m:val="}"/>
+            <m:ctrlPr>
+              <w:rPr/>
+            </m:ctrlPr>
+          </m:dPr>
+          <m:e>
+            <m:r>
+              <w:rPr/>
+              <m:t xml:space="preserve"> f(n) : </m:t>
+            </m:r>
+            <m:r>
+              <w:rPr/>
+              <m:t>∃</m:t>
+            </m:r>
+            <m:r>
+              <w:rPr/>
+              <m:t xml:space="preserve"> constants </m:t>
+            </m:r>
+            <m:sSub>
+              <m:sSubPr>
+                <m:ctrlPr>
+                  <w:rPr/>
+                </m:ctrlPr>
+              </m:sSubPr>
+              <m:e>
+                <m:r>
+                  <w:rPr/>
+                  <m:t xml:space="preserve">c</m:t>
+                </m:r>
+              </m:e>
+              <m:sub>
+                <m:r>
+                  <w:rPr/>
+                  <m:t xml:space="preserve">1</m:t>
+                </m:r>
+              </m:sub>
+            </m:sSub>
+            <m:r>
+              <w:rPr/>
+              <m:t xml:space="preserve">, </m:t>
+            </m:r>
+            <m:sSub>
+              <m:sSubPr>
+                <m:ctrlPr>
+                  <w:rPr/>
+                </m:ctrlPr>
+              </m:sSubPr>
+              <m:e>
+                <m:r>
+                  <w:rPr/>
+                  <m:t xml:space="preserve">c</m:t>
+                </m:r>
+              </m:e>
+              <m:sub>
+                <m:r>
+                  <w:rPr/>
+                  <m:t xml:space="preserve">2</m:t>
+                </m:r>
+              </m:sub>
+            </m:sSub>
+            <m:r>
+              <w:rPr/>
+              <m:t xml:space="preserve"> and </m:t>
+            </m:r>
+            <m:sSub>
+              <m:sSubPr>
+                <m:ctrlPr>
+                  <w:rPr/>
+                </m:ctrlPr>
+              </m:sSubPr>
+              <m:e>
+                <m:r>
+                  <w:rPr/>
+                  <m:t xml:space="preserve">n</m:t>
+                </m:r>
+              </m:e>
+              <m:sub>
+                <m:r>
+                  <w:rPr/>
+                  <m:t xml:space="preserve">0 </m:t>
+                </m:r>
+              </m:sub>
+            </m:sSub>
+            <m:r>
+              <w:rPr/>
+              <m:t xml:space="preserve"> such that </m:t>
+            </m:r>
+            <m:sSub>
+              <m:sSubPr>
+                <m:ctrlPr>
+                  <w:rPr/>
+                </m:ctrlPr>
+              </m:sSubPr>
+              <m:e>
+                <m:r>
+                  <w:rPr/>
+                  <m:t xml:space="preserve">c</m:t>
+                </m:r>
+              </m:e>
+              <m:sub>
+                <m:r>
+                  <w:rPr/>
+                  <m:t xml:space="preserve">1</m:t>
+                </m:r>
+              </m:sub>
+            </m:sSub>
+            <m:r>
+              <w:rPr/>
+              <m:t xml:space="preserve">g(n) </m:t>
+            </m:r>
+            <m:r>
+              <w:rPr/>
+              <m:t>≤</m:t>
+            </m:r>
+            <m:r>
+              <w:rPr/>
+              <m:t xml:space="preserve"> f(n)</m:t>
+            </m:r>
+            <m:r>
+              <w:rPr/>
+              <m:t>≤</m:t>
+            </m:r>
+            <m:sSub>
+              <m:sSubPr>
+                <m:ctrlPr>
+                  <w:rPr/>
+                </m:ctrlPr>
+              </m:sSubPr>
+              <m:e>
+                <m:r>
+                  <w:rPr/>
+                  <m:t xml:space="preserve">c</m:t>
+                </m:r>
+              </m:e>
+              <m:sub>
+                <m:r>
+                  <w:rPr/>
+                  <m:t xml:space="preserve">2</m:t>
+                </m:r>
+              </m:sub>
+            </m:sSub>
+            <m:r>
+              <w:rPr/>
+              <m:t xml:space="preserve">g(n), for n </m:t>
+            </m:r>
+            <m:r>
+              <w:rPr/>
+              <m:t>≥</m:t>
+            </m:r>
+            <m:sSub>
+              <m:sSubPr>
+                <m:ctrlPr>
+                  <w:rPr/>
+                </m:ctrlPr>
+              </m:sSubPr>
+              <m:e>
+                <m:r>
+                  <w:rPr/>
+                  <m:t xml:space="preserve">n</m:t>
+                </m:r>
+              </m:e>
+              <m:sub>
+                <m:r>
+                  <w:rPr/>
+                  <m:t xml:space="preserve">0 </m:t>
+                </m:r>
+              </m:sub>
+            </m:sSub>
+            <m:r>
+              <w:rPr/>
+              <m:t xml:space="preserve"> </m:t>
+            </m:r>
+          </m:e>
+        </m:d>
+      </m:oMath>
+      <w:r>
+        <w:rPr>
+          <w:rtl w:val="0"/>
+        </w:rPr>
+      </w:r>
+    </w:p>
+    <w:p>
+      <w:pPr>
+        <w:rPr/>
+      </w:pPr>
+      <w:r>
+        <w:rPr>
+          <w:rtl w:val="0"/>
+        </w:rPr>
+        <w:t xml:space="preserve">For example, suppose</w:t>
+      </w:r>
+    </w:p>
+    <w:p>
+      <w:pPr>
+        <w:rPr/>
+      </w:pPr>
+      <m:oMath>
+        <m:r>
+          <w:rPr/>
+          <m:t xml:space="preserve">f(n) = 5n</m:t>
+        </m:r>
+        <m:sSup>
+          <m:sSupPr>
+            <m:ctrlPr>
+              <w:rPr/>
+            </m:ctrlPr>
+          </m:sSupPr>
+          <m:e/>
+          <m:sup>
+            <m:r>
+              <w:rPr/>
+              <m:t xml:space="preserve">2</m:t>
+            </m:r>
+          </m:sup>
+        </m:sSup>
+        <m:r>
+          <w:rPr/>
+          <m:t xml:space="preserve"> + 2n + 1</m:t>
+        </m:r>
+      </m:oMath>
+      <w:r>
+        <w:rPr>
+          <w:rtl w:val="0"/>
+        </w:rPr>
+      </w:r>
+    </w:p>
+    <w:p>
+      <w:pPr>
+        <w:rPr/>
+      </w:pPr>
+      <m:oMath>
+        <m:r>
+          <w:rPr/>
+          <m:t xml:space="preserve">g(n) = </m:t>
+        </m:r>
+        <m:sSup>
+          <m:sSupPr>
+            <m:ctrlPr>
+              <w:rPr/>
+            </m:ctrlPr>
+          </m:sSupPr>
+          <m:e>
+            <m:r>
+              <w:rPr/>
+              <m:t xml:space="preserve">n</m:t>
+            </m:r>
+          </m:e>
+          <m:sup>
+            <m:r>
+              <w:rPr/>
+              <m:t xml:space="preserve">2</m:t>
+            </m:r>
+          </m:sup>
+        </m:sSup>
+      </m:oMath>
+      <w:r>
+        <w:rPr>
+          <w:rtl w:val="0"/>
+        </w:rPr>
+      </w:r>
+    </w:p>
+    <w:p>
+      <w:pPr>
+        <w:rPr/>
+      </w:pPr>
+      <w:r>
+        <w:rPr>
+          <w:rtl w:val="0"/>
+        </w:rPr>
+        <w:t xml:space="preserve">If </w:t>
+      </w:r>
+      <m:oMath>
+        <m:sSub>
+          <m:sSubPr>
+            <m:ctrlPr>
+              <w:rPr/>
+            </m:ctrlPr>
+          </m:sSubPr>
+          <m:e>
+            <m:r>
+              <w:rPr/>
+              <m:t xml:space="preserve">c</m:t>
+            </m:r>
+          </m:e>
+          <m:sub>
+            <m:r>
+              <w:rPr/>
+              <m:t xml:space="preserve">1</m:t>
+            </m:r>
+          </m:sub>
+        </m:sSub>
+      </m:oMath>
+      <w:r>
+        <w:rPr>
+          <w:rtl w:val="0"/>
+        </w:rPr>
+        <w:t xml:space="preserve"> = 5, </w:t>
+      </w:r>
+      <m:oMath>
+        <m:sSub>
+          <m:sSubPr>
+            <m:ctrlPr>
+              <w:rPr/>
+            </m:ctrlPr>
+          </m:sSubPr>
+          <m:e>
+            <m:r>
+              <w:rPr/>
+              <m:t xml:space="preserve">c</m:t>
+            </m:r>
+          </m:e>
+          <m:sub>
+            <m:r>
+              <w:rPr/>
+              <m:t xml:space="preserve">2</m:t>
+            </m:r>
+          </m:sub>
+        </m:sSub>
+      </m:oMath>
+      <w:r>
+        <w:rPr>
+          <w:rtl w:val="0"/>
+        </w:rPr>
+        <w:t xml:space="preserve"> = 8 and </w:t>
+      </w:r>
+      <m:oMath>
+        <m:sSub>
+          <m:sSubPr>
+            <m:ctrlPr>
+              <w:rPr/>
+            </m:ctrlPr>
+          </m:sSubPr>
+          <m:e>
+            <m:r>
+              <w:rPr/>
+              <m:t xml:space="preserve">n</m:t>
+            </m:r>
+          </m:e>
+          <m:sub>
+            <m:r>
+              <w:rPr/>
+              <m:t xml:space="preserve">0 </m:t>
+            </m:r>
+          </m:sub>
+        </m:sSub>
+        <m:r>
+          <w:rPr/>
+          <m:t xml:space="preserve">=1</m:t>
+        </m:r>
+      </m:oMath>
+      <w:r>
+        <w:rPr>
+          <w:rtl w:val="0"/>
+        </w:rPr>
+        <w:t xml:space="preserve">,</w:t>
+      </w:r>
+      <m:oMath>
+        <m:r>
+          <w:rPr/>
+          <m:t xml:space="preserve"> 5</m:t>
+        </m:r>
+        <m:sSup>
+          <m:sSupPr>
+            <m:ctrlPr>
+              <w:rPr/>
+            </m:ctrlPr>
+          </m:sSupPr>
+          <m:e>
+            <m:r>
+              <w:rPr/>
+              <m:t xml:space="preserve">n</m:t>
+            </m:r>
+          </m:e>
+          <m:sup>
+            <m:r>
+              <w:rPr/>
+              <m:t xml:space="preserve">2</m:t>
+            </m:r>
+          </m:sup>
+        </m:sSup>
+        <m:r>
+          <w:rPr/>
+          <m:t xml:space="preserve"> </m:t>
+        </m:r>
+        <m:r>
+          <w:rPr/>
+          <m:t>≤</m:t>
+        </m:r>
+        <m:r>
+          <w:rPr/>
+          <m:t xml:space="preserve"> f(n) </m:t>
+        </m:r>
+        <m:r>
+          <w:rPr/>
+          <m:t>≤</m:t>
+        </m:r>
+        <m:r>
+          <w:rPr/>
+          <m:t xml:space="preserve">8</m:t>
+        </m:r>
+        <m:sSup>
+          <m:sSupPr>
+            <m:ctrlPr>
+              <w:rPr/>
+            </m:ctrlPr>
+          </m:sSupPr>
+          <m:e>
+            <m:r>
+              <w:rPr/>
+              <m:t xml:space="preserve">n</m:t>
+            </m:r>
+          </m:e>
+          <m:sup>
+            <m:r>
+              <w:rPr/>
+              <m:t xml:space="preserve">2</m:t>
+            </m:r>
+          </m:sup>
+        </m:sSup>
+      </m:oMath>
+      <w:r>
+        <w:rPr>
+          <w:rtl w:val="0"/>
+        </w:rPr>
+      </w:r>
+    </w:p>
+    <w:p>
+      <w:pPr>
+        <w:rPr/>
+      </w:pPr>
+      <m:oMath>
+        <m:r>
+          <m:t>⇒</m:t>
+        </m:r>
+        <m:r>
+          <w:rPr/>
+          <m:t xml:space="preserve"> f(n) = </m:t>
+        </m:r>
+        <m:r>
+          <w:rPr/>
+          <m:t>θ</m:t>
+        </m:r>
+        <m:r>
+          <w:rPr/>
+          <m:t xml:space="preserve">(g(n)) = </m:t>
+        </m:r>
+        <m:r>
+          <w:rPr/>
+          <m:t>θ</m:t>
+        </m:r>
+        <m:r>
+          <w:rPr/>
+          <m:t xml:space="preserve">(</m:t>
+        </m:r>
+        <m:sSup>
+          <m:sSupPr>
+            <m:ctrlPr>
+              <w:rPr/>
+            </m:ctrlPr>
+          </m:sSupPr>
+          <m:e>
+            <m:r>
+              <w:rPr/>
+              <m:t xml:space="preserve">n</m:t>
+            </m:r>
+          </m:e>
+          <m:sup>
+            <m:r>
+              <w:rPr/>
+              <m:t xml:space="preserve">2</m:t>
+            </m:r>
+          </m:sup>
+        </m:sSup>
+        <m:r>
+          <w:rPr/>
+          <m:t xml:space="preserve">)</m:t>
+        </m:r>
+      </m:oMath>
+      <w:r>
+        <w:rPr>
+          <w:rtl w:val="0"/>
+        </w:rPr>
+      </w:r>
+    </w:p>
+    <w:p>
+      <w:pPr>
+        <w:pStyle w:val="Title"/>
+        <w:rPr>
+          <w:sz w:val="44"/>
+          <w:szCs w:val="44"/>
+        </w:rPr>
+      </w:pPr>
+      <w:bookmarkStart w:colFirst="0" w:colLast="0" w:name="_n42viebsc5h7" w:id="14"/>
+      <w:bookmarkEnd w:id="14"/>
+      <w:r>
+        <w:rPr>
+          <w:sz w:val="44"/>
+          <w:szCs w:val="44"/>
+          <w:rtl w:val="0"/>
+        </w:rPr>
+        <w:t xml:space="preserve">Time Complexity Analysis : General Rules</w:t>
+      </w:r>
+    </w:p>
+    <w:p>
+      <w:pPr>
+        <w:rPr/>
+      </w:pPr>
+      <w:r>
+        <w:rPr>
+          <w:rtl w:val="0"/>
+        </w:rPr>
+        <w:t xml:space="preserve">We analyze time complexity for :</w:t>
+      </w:r>
+    </w:p>
+    <w:p>
+      <w:pPr>
+        <w:numPr>
+          <w:ilvl w:val="0"/>
+          <w:numId w:val="3"/>
+        </w:numPr>
+        <w:spacing w:after="0" w:afterAutospacing="0"/>
+        <w:ind w:left="720" w:hanging="360"/>
+        <w:rPr>
+          <w:u w:val="none"/>
+        </w:rPr>
+      </w:pPr>
+      <w:r>
+        <w:rPr>
+          <w:rtl w:val="0"/>
+        </w:rPr>
+        <w:t xml:space="preserve">Very large input size</w:t>
+      </w:r>
+    </w:p>
+    <w:p>
+      <w:pPr>
+        <w:numPr>
+          <w:ilvl w:val="0"/>
+          <w:numId w:val="3"/>
+        </w:numPr>
+        <w:ind w:left="720" w:hanging="360"/>
+        <w:rPr>
+          <w:u w:val="none"/>
+        </w:rPr>
+      </w:pPr>
+      <w:r>
+        <w:rPr>
+          <w:rtl w:val="0"/>
+        </w:rPr>
+        <w:t xml:space="preserve">Worst case scenario</w:t>
+      </w:r>
+    </w:p>
+    <w:p>
+      <w:pPr>
+        <w:ind w:left="0" w:firstLine="0"/>
+        <w:rPr/>
+      </w:pPr>
+      <m:oMath>
+        <m:r>
+          <w:rPr/>
+          <m:t xml:space="preserve">T(n) = </m:t>
+        </m:r>
+        <m:sSup>
+          <m:sSupPr>
+            <m:ctrlPr>
+              <w:rPr/>
+            </m:ctrlPr>
+          </m:sSupPr>
+          <m:e>
+            <m:r>
+              <w:rPr/>
+              <m:t xml:space="preserve">n</m:t>
+            </m:r>
+          </m:e>
+          <m:sup>
+            <m:r>
+              <w:rPr/>
+              <m:t xml:space="preserve">3 </m:t>
+            </m:r>
+          </m:sup>
+        </m:sSup>
+        <m:r>
+          <w:rPr/>
+          <m:t xml:space="preserve">+ 3</m:t>
+        </m:r>
+        <m:sSup>
+          <m:sSupPr>
+            <m:ctrlPr>
+              <w:rPr/>
+            </m:ctrlPr>
+          </m:sSupPr>
+          <m:e>
+            <m:r>
+              <w:rPr/>
+              <m:t xml:space="preserve">n</m:t>
+            </m:r>
+          </m:e>
+          <m:sup>
+            <m:r>
+              <w:rPr/>
+              <m:t xml:space="preserve">2</m:t>
+            </m:r>
+          </m:sup>
+        </m:sSup>
+        <m:r>
+          <w:rPr/>
+          <m:t xml:space="preserve"> + 4n + 2 </m:t>
+        </m:r>
+      </m:oMath>
+      <w:r>
+        <w:rPr>
+          <w:rtl w:val="0"/>
+        </w:rPr>
+      </w:r>
+    </w:p>
+    <w:p>
+      <w:pPr>
+        <w:ind w:left="0" w:firstLine="0"/>
+        <w:rPr/>
+      </w:pPr>
+      <m:oMath>
+        <m:r>
+          <w:rPr/>
+          <m:t xml:space="preserve">        </m:t>
+        </m:r>
+        <m:r>
+          <w:rPr/>
+          <m:t>≈</m:t>
+        </m:r>
+        <m:r>
+          <w:rPr/>
+          <m:t xml:space="preserve">O(</m:t>
+        </m:r>
+        <m:sSup>
+          <m:sSupPr>
+            <m:ctrlPr>
+              <w:rPr/>
+            </m:ctrlPr>
+          </m:sSupPr>
+          <m:e>
+            <m:r>
+              <w:rPr/>
+              <m:t xml:space="preserve">n</m:t>
+            </m:r>
+          </m:e>
+          <m:sup>
+            <m:r>
+              <w:rPr/>
+              <m:t xml:space="preserve">3</m:t>
+            </m:r>
+          </m:sup>
+        </m:sSup>
+        <m:r>
+          <w:rPr/>
+          <m:t xml:space="preserve">) (n </m:t>
+        </m:r>
+        <m:r>
+          <w:rPr/>
+          <m:t>→</m:t>
+        </m:r>
+        <m:r>
+          <w:rPr/>
+          <m:t xml:space="preserve"> </m:t>
+        </m:r>
+        <m:r>
+          <w:rPr/>
+          <m:t>∞</m:t>
+        </m:r>
+        <m:r>
+          <w:rPr/>
+          <m:t xml:space="preserve">) </m:t>
+        </m:r>
+      </m:oMath>
+      <w:r>
+        <w:rPr>
+          <w:rtl w:val="0"/>
+        </w:rPr>
+      </w:r>
+    </w:p>
+    <w:p>
+      <w:pPr>
+        <w:ind w:left="0" w:firstLine="0"/>
+        <w:rPr/>
+      </w:pPr>
+      <w:r>
+        <w:rPr>
+          <w:rtl w:val="0"/>
+        </w:rPr>
+        <w:t xml:space="preserve">Rule 1 : </w:t>
+      </w:r>
+    </w:p>
+    <w:p>
+      <w:pPr>
+        <w:numPr>
+          <w:ilvl w:val="0"/>
+          <w:numId w:val="1"/>
+        </w:numPr>
+        <w:spacing w:after="0" w:afterAutospacing="0"/>
+        <w:ind w:left="720" w:hanging="360"/>
+        <w:rPr>
+          <w:u w:val="none"/>
+        </w:rPr>
+      </w:pPr>
+      <w:r>
+        <w:rPr>
+          <w:rtl w:val="0"/>
+        </w:rPr>
+        <w:t xml:space="preserve">Drop lower order terms</w:t>
+      </w:r>
+    </w:p>
+    <w:p>
+      <w:pPr>
+        <w:numPr>
+          <w:ilvl w:val="0"/>
+          <w:numId w:val="1"/>
+        </w:numPr>
+        <w:ind w:left="720" w:hanging="360"/>
+        <w:rPr>
+          <w:u w:val="none"/>
+        </w:rPr>
+      </w:pPr>
+      <w:r>
+        <w:rPr>
+          <w:rtl w:val="0"/>
+        </w:rPr>
+        <w:t xml:space="preserve">Drop constant multiplier</w:t>
+      </w:r>
+    </w:p>
+    <w:p>
+      <w:pPr>
+        <w:ind w:left="0" w:firstLine="0"/>
+        <w:rPr/>
+      </w:pPr>
+      <w:r>
+        <w:rPr>
+          <w:rtl w:val="0"/>
+        </w:rPr>
+        <w:t xml:space="preserve">Eg.:</w:t>
+      </w:r>
+    </w:p>
+    <w:p>
+      <w:pPr>
+        <w:rPr/>
+      </w:pPr>
+      <m:oMath>
+        <m:r>
+          <w:rPr/>
+          <m:t xml:space="preserve">T(n) = </m:t>
+        </m:r>
+        <m:sSup>
+          <m:sSupPr>
+            <m:ctrlPr>
+              <w:rPr/>
+            </m:ctrlPr>
+          </m:sSupPr>
+          <m:e>
+            <m:r>
+              <w:rPr/>
+              <m:t xml:space="preserve">17n</m:t>
+            </m:r>
+          </m:e>
+          <m:sup>
+            <m:r>
+              <w:rPr/>
+              <m:t xml:space="preserve">3 </m:t>
+            </m:r>
+          </m:sup>
+        </m:sSup>
+        <m:r>
+          <w:rPr/>
+          <m:t xml:space="preserve"> + 3</m:t>
+        </m:r>
+        <m:sSup>
+          <m:sSupPr>
+            <m:ctrlPr>
+              <w:rPr/>
+            </m:ctrlPr>
+          </m:sSupPr>
+          <m:e>
+            <m:r>
+              <w:rPr/>
+              <m:t xml:space="preserve">n</m:t>
+            </m:r>
+          </m:e>
+          <m:sup>
+            <m:r>
+              <w:rPr/>
+              <m:t xml:space="preserve">3 </m:t>
+            </m:r>
+          </m:sup>
+        </m:sSup>
+        <m:r>
+          <w:rPr/>
+          <m:t xml:space="preserve">+ 4n + 8 = O(</m:t>
+        </m:r>
+        <m:sSup>
+          <m:sSupPr>
+            <m:ctrlPr>
+              <w:rPr/>
+            </m:ctrlPr>
+          </m:sSupPr>
+          <m:e>
+            <m:r>
+              <w:rPr/>
+              <m:t xml:space="preserve">n</m:t>
+            </m:r>
+          </m:e>
+          <m:sup>
+            <m:r>
+              <w:rPr/>
+              <m:t xml:space="preserve">4</m:t>
+            </m:r>
+          </m:sup>
+        </m:sSup>
+        <m:r>
+          <w:rPr/>
+          <m:t xml:space="preserve">) </m:t>
+        </m:r>
+      </m:oMath>
+      <w:r>
+        <w:rPr>
+          <w:rtl w:val="0"/>
+        </w:rPr>
+      </w:r>
+    </w:p>
+    <w:p>
+      <w:pPr>
+        <w:rPr/>
+      </w:pPr>
+      <m:oMath>
+        <m:r>
+          <w:rPr/>
+          <m:t xml:space="preserve">T</m:t>
+        </m:r>
+        <m:sSub>
+          <m:sSubPr>
+            <m:ctrlPr>
+              <w:rPr/>
+            </m:ctrlPr>
+          </m:sSubPr>
+          <m:e>
+            <m:r>
+              <w:rPr/>
+              <m:t xml:space="preserve">(n) = 16n + lg(n) = O(n)</m:t>
+            </m:r>
+          </m:e>
+          <m:sub/>
+        </m:sSub>
+      </m:oMath>
+      <w:r>
+        <w:rPr>
+          <w:rtl w:val="0"/>
+        </w:rPr>
+      </w:r>
+    </w:p>
+    <w:p>
+      <w:pPr>
+        <w:rPr/>
+      </w:pPr>
+      <w:r>
+        <w:rPr>
+          <w:rtl w:val="0"/>
+        </w:rPr>
+        <w:t xml:space="preserve">Rule 2 :</w:t>
+      </w:r>
+    </w:p>
+    <w:p>
+      <w:pPr>
+        <w:rPr/>
+      </w:pPr>
+      <m:oMath>
+        <m:r>
+          <w:rPr/>
+          <m:t xml:space="preserve">Running Time = </m:t>
+        </m:r>
+        <m:r>
+          <w:rPr/>
+          <m:t>Σ</m:t>
+        </m:r>
+        <m:r>
+          <w:rPr/>
+          <m:t xml:space="preserve">Running time of all fragments </m:t>
+        </m:r>
+      </m:oMath>
+      <w:r>
+        <w:rPr>
+          <w:rtl w:val="0"/>
+        </w:rPr>
+      </w:r>
+    </w:p>
+    <w:p>
+      <w:pPr>
+        <w:rPr/>
+      </w:pPr>
+      <w:r>
+        <w:rPr>
+          <w:rtl w:val="0"/>
+        </w:rPr>
+        <w:t xml:space="preserve">Eg.:</w:t>
+      </w:r>
+    </w:p>
+    <w:p>
+      <w:pPr>
+        <w:rPr/>
+      </w:pPr>
+      <w:r>
+        <w:rPr>
+          <w:rtl w:val="0"/>
+        </w:rPr>
+      </w:r>
+    </w:p>
+    <w:tbl>
+      <w:tblPr>
+        <w:tblStyle w:val="Table5"/>
+        <w:tblW w:w="9026.0" w:type="dxa"/>
+        <w:jc w:val="left"/>
+        <w:tblInd w:w="100.0" w:type="pct"/>
+        <w:tblBorders>
+          <w:top w:color="000000" w:space="0" w:sz="8" w:val="single"/>
+          <w:left w:color="000000" w:space="0" w:sz="8" w:val="single"/>
+          <w:bottom w:color="000000" w:space="0" w:sz="8" w:val="single"/>
+          <w:right w:color="000000" w:space="0" w:sz="8" w:val="single"/>
+          <w:insideH w:color="000000" w:space="0" w:sz="8" w:val="single"/>
+          <w:insideV w:color="000000" w:space="0" w:sz="8" w:val="single"/>
+        </w:tblBorders>
+        <w:tblLayout w:type="fixed"/>
+        <w:tblLook w:val="0600"/>
+      </w:tblPr>
+      <w:tblGrid>
+        <w:gridCol w:w="9026"/>
+        <w:tblGridChange w:id="0">
+          <w:tblGrid>
+            <w:gridCol w:w="9026"/>
+          </w:tblGrid>
+        </w:tblGridChange>
+      </w:tblGrid>
+      <w:tr>
+        <w:tc>
+          <w:tcPr>
+            <w:shd w:fill="auto" w:val="clear"/>
+            <w:tcMar>
+              <w:top w:w="100.0" w:type="dxa"/>
+              <w:left w:w="100.0" w:type="dxa"/>
+              <w:bottom w:w="100.0" w:type="dxa"/>
+              <w:right w:w="100.0" w:type="dxa"/>
+            </w:tcMar>
+            <w:vAlign w:val="top"/>
+          </w:tcPr>
+          <w:p>
+            <w:pPr>
+              <w:rPr>
+                <w:rFonts w:ascii="Courier New" w:cs="Courier New" w:eastAsia="Courier New" w:hAnsi="Courier New"/>
+              </w:rPr>
+            </w:pPr>
+            <w:r>
+              <w:rPr>
+                <w:rFonts w:ascii="Courier New" w:cs="Courier New" w:eastAsia="Courier New" w:hAnsi="Courier New"/>
+                <w:rtl w:val="0"/>
+              </w:rPr>
+              <w:t xml:space="preserve">function() {</w:t>
+            </w:r>
+          </w:p>
+          <w:p>
+            <w:pPr>
+              <w:rPr>
+                <w:rFonts w:ascii="Courier New" w:cs="Courier New" w:eastAsia="Courier New" w:hAnsi="Courier New"/>
+              </w:rPr>
+            </w:pPr>
+            <w:r>
+              <w:rPr>
+                <w:rFonts w:ascii="Courier New" w:cs="Courier New" w:eastAsia="Courier New" w:hAnsi="Courier New"/>
+                <w:rtl w:val="0"/>
+              </w:rPr>
+              <w:t xml:space="preserve">  </w:t>
+            </w:r>
+            <w:r>
+              <w:rPr>
+                <w:rFonts w:ascii="Courier New" w:cs="Courier New" w:eastAsia="Courier New" w:hAnsi="Courier New"/>
+                <w:color w:val="3c78d8"/>
+                <w:sz w:val="16"/>
+                <w:szCs w:val="16"/>
+                <w:rtl w:val="0"/>
+              </w:rPr>
+              <w:t xml:space="preserve">1.</w:t>
+            </w:r>
+            <w:r>
+              <w:rPr>
+                <w:rFonts w:ascii="Courier New" w:cs="Courier New" w:eastAsia="Courier New" w:hAnsi="Courier New"/>
+                <w:rtl w:val="0"/>
+              </w:rPr>
+              <w:t xml:space="preserve">int a;</w:t>
+            </w:r>
+          </w:p>
+          <w:p>
+            <w:pPr>
+              <w:rPr>
+                <w:rFonts w:ascii="Courier New" w:cs="Courier New" w:eastAsia="Courier New" w:hAnsi="Courier New"/>
+              </w:rPr>
+            </w:pPr>
+            <w:r>
+              <w:rPr>
+                <w:rFonts w:ascii="Courier New" w:cs="Courier New" w:eastAsia="Courier New" w:hAnsi="Courier New"/>
+                <w:rtl w:val="0"/>
+              </w:rPr>
+              <w:t xml:space="preserve">  </w:t>
+            </w:r>
+            <w:r>
+              <w:rPr>
+                <w:rFonts w:ascii="Courier New" w:cs="Courier New" w:eastAsia="Courier New" w:hAnsi="Courier New"/>
+                <w:color w:val="3c78d8"/>
+                <w:sz w:val="16"/>
+                <w:szCs w:val="16"/>
+                <w:rtl w:val="0"/>
+              </w:rPr>
+              <w:t xml:space="preserve">2.</w:t>
+            </w:r>
+            <w:r>
+              <w:rPr>
+                <w:rFonts w:ascii="Courier New" w:cs="Courier New" w:eastAsia="Courier New" w:hAnsi="Courier New"/>
+                <w:rtl w:val="0"/>
+              </w:rPr>
+              <w:t xml:space="preserve">a = 5;</w:t>
+            </w:r>
+          </w:p>
+          <w:p>
+            <w:pPr>
+              <w:rPr>
+                <w:rFonts w:ascii="Courier New" w:cs="Courier New" w:eastAsia="Courier New" w:hAnsi="Courier New"/>
+              </w:rPr>
+            </w:pPr>
+            <w:r>
+              <w:rPr>
+                <w:rFonts w:ascii="Courier New" w:cs="Courier New" w:eastAsia="Courier New" w:hAnsi="Courier New"/>
+                <w:rtl w:val="0"/>
+              </w:rPr>
+              <w:t xml:space="preserve">  </w:t>
+            </w:r>
+            <w:r>
+              <w:rPr>
+                <w:rFonts w:ascii="Courier New" w:cs="Courier New" w:eastAsia="Courier New" w:hAnsi="Courier New"/>
+                <w:color w:val="3c78d8"/>
+                <w:sz w:val="16"/>
+                <w:szCs w:val="16"/>
+                <w:rtl w:val="0"/>
+              </w:rPr>
+              <w:t xml:space="preserve">3.</w:t>
+            </w:r>
+            <w:r>
+              <w:rPr>
+                <w:rFonts w:ascii="Courier New" w:cs="Courier New" w:eastAsia="Courier New" w:hAnsi="Courier New"/>
+                <w:rtl w:val="0"/>
+              </w:rPr>
+              <w:t xml:space="preserve">a++;</w:t>
+            </w:r>
+          </w:p>
+          <w:p>
+            <w:pPr>
+              <w:rPr>
+                <w:rFonts w:ascii="Courier New" w:cs="Courier New" w:eastAsia="Courier New" w:hAnsi="Courier New"/>
+              </w:rPr>
+            </w:pPr>
+            <w:r>
+              <w:rPr>
+                <w:rFonts w:ascii="Courier New" w:cs="Courier New" w:eastAsia="Courier New" w:hAnsi="Courier New"/>
+                <w:rtl w:val="0"/>
+              </w:rPr>
+              <w:t xml:space="preserve">  </w:t>
+            </w:r>
+            <w:r>
+              <w:rPr>
+                <w:rFonts w:ascii="Courier New" w:cs="Courier New" w:eastAsia="Courier New" w:hAnsi="Courier New"/>
+                <w:color w:val="3c78d8"/>
+                <w:sz w:val="16"/>
+                <w:szCs w:val="16"/>
+                <w:rtl w:val="0"/>
+              </w:rPr>
+              <w:t xml:space="preserve">4.</w:t>
+            </w:r>
+            <w:r>
+              <w:rPr>
+                <w:rFonts w:ascii="Courier New" w:cs="Courier New" w:eastAsia="Courier New" w:hAnsi="Courier New"/>
+                <w:rtl w:val="0"/>
+              </w:rPr>
+              <w:t xml:space="preserve">for(int i = 0; i  &lt; n; ++i)  {</w:t>
+            </w:r>
+          </w:p>
+          <w:p>
+            <w:pPr>
+              <w:rPr>
+                <w:rFonts w:ascii="Courier New" w:cs="Courier New" w:eastAsia="Courier New" w:hAnsi="Courier New"/>
+              </w:rPr>
+            </w:pPr>
+            <w:r>
+              <w:rPr>
+                <w:rFonts w:ascii="Courier New" w:cs="Courier New" w:eastAsia="Courier New" w:hAnsi="Courier New"/>
+                <w:rtl w:val="0"/>
+              </w:rPr>
+              <w:t xml:space="preserve">    </w:t>
+            </w:r>
+            <w:r>
+              <w:rPr>
+                <w:rFonts w:ascii="Courier New" w:cs="Courier New" w:eastAsia="Courier New" w:hAnsi="Courier New"/>
+                <w:color w:val="3c78d8"/>
+                <w:sz w:val="16"/>
+                <w:szCs w:val="16"/>
+                <w:rtl w:val="0"/>
+              </w:rPr>
+              <w:t xml:space="preserve">5.</w:t>
+            </w:r>
+            <w:r>
+              <w:rPr>
+                <w:rFonts w:ascii="Courier New" w:cs="Courier New" w:eastAsia="Courier New" w:hAnsi="Courier New"/>
+                <w:rtl w:val="0"/>
+              </w:rPr>
+              <w:t xml:space="preserve">// simple statements</w:t>
+            </w:r>
+          </w:p>
+          <w:p>
+            <w:pPr>
+              <w:rPr>
+                <w:rFonts w:ascii="Courier New" w:cs="Courier New" w:eastAsia="Courier New" w:hAnsi="Courier New"/>
+              </w:rPr>
+            </w:pPr>
+            <w:r>
+              <w:rPr>
+                <w:rFonts w:ascii="Courier New" w:cs="Courier New" w:eastAsia="Courier New" w:hAnsi="Courier New"/>
+                <w:rtl w:val="0"/>
+              </w:rPr>
+              <w:t xml:space="preserve">  </w:t>
+            </w:r>
+            <w:r>
+              <w:rPr>
+                <w:rFonts w:ascii="Courier New" w:cs="Courier New" w:eastAsia="Courier New" w:hAnsi="Courier New"/>
+                <w:color w:val="3c78d8"/>
+                <w:sz w:val="16"/>
+                <w:szCs w:val="16"/>
+                <w:rtl w:val="0"/>
+              </w:rPr>
+              <w:t xml:space="preserve">6.</w:t>
+            </w:r>
+            <w:r>
+              <w:rPr>
+                <w:rFonts w:ascii="Courier New" w:cs="Courier New" w:eastAsia="Courier New" w:hAnsi="Courier New"/>
+                <w:rtl w:val="0"/>
+              </w:rPr>
+              <w:t xml:space="preserve">}</w:t>
+            </w:r>
+          </w:p>
+          <w:p>
+            <w:pPr>
+              <w:rPr>
+                <w:rFonts w:ascii="Courier New" w:cs="Courier New" w:eastAsia="Courier New" w:hAnsi="Courier New"/>
+              </w:rPr>
+            </w:pPr>
+            <w:r>
+              <w:rPr>
+                <w:rFonts w:ascii="Courier New" w:cs="Courier New" w:eastAsia="Courier New" w:hAnsi="Courier New"/>
+                <w:rtl w:val="0"/>
+              </w:rPr>
+              <w:t xml:space="preserve">  </w:t>
+            </w:r>
+            <w:r>
+              <w:rPr>
+                <w:rFonts w:ascii="Courier New" w:cs="Courier New" w:eastAsia="Courier New" w:hAnsi="Courier New"/>
+                <w:color w:val="3c78d8"/>
+                <w:sz w:val="16"/>
+                <w:szCs w:val="16"/>
+                <w:rtl w:val="0"/>
+              </w:rPr>
+              <w:t xml:space="preserve">7.</w:t>
+            </w:r>
+            <w:r>
+              <w:rPr>
+                <w:rFonts w:ascii="Courier New" w:cs="Courier New" w:eastAsia="Courier New" w:hAnsi="Courier New"/>
+                <w:rtl w:val="0"/>
+              </w:rPr>
+              <w:t xml:space="preserve">for(int i = 0; i &lt; n; ++i) {</w:t>
+            </w:r>
+          </w:p>
+          <w:p>
+            <w:pPr>
+              <w:rPr>
+                <w:rFonts w:ascii="Courier New" w:cs="Courier New" w:eastAsia="Courier New" w:hAnsi="Courier New"/>
+              </w:rPr>
+            </w:pPr>
+            <w:r>
+              <w:rPr>
+                <w:rFonts w:ascii="Courier New" w:cs="Courier New" w:eastAsia="Courier New" w:hAnsi="Courier New"/>
+                <w:rtl w:val="0"/>
+              </w:rPr>
+              <w:t xml:space="preserve">    </w:t>
+            </w:r>
+            <w:r>
+              <w:rPr>
+                <w:rFonts w:ascii="Courier New" w:cs="Courier New" w:eastAsia="Courier New" w:hAnsi="Courier New"/>
+                <w:color w:val="3c78d8"/>
+                <w:sz w:val="16"/>
+                <w:szCs w:val="16"/>
+                <w:rtl w:val="0"/>
+              </w:rPr>
+              <w:t xml:space="preserve">8.</w:t>
+            </w:r>
+            <w:r>
+              <w:rPr>
+                <w:rFonts w:ascii="Courier New" w:cs="Courier New" w:eastAsia="Courier New" w:hAnsi="Courier New"/>
+                <w:rtl w:val="0"/>
+              </w:rPr>
+              <w:t xml:space="preserve">for(int j = 0; j &lt; n; ++j) {</w:t>
+            </w:r>
+          </w:p>
+          <w:p>
+            <w:pPr>
+              <w:rPr>
+                <w:rFonts w:ascii="Courier New" w:cs="Courier New" w:eastAsia="Courier New" w:hAnsi="Courier New"/>
+              </w:rPr>
+            </w:pPr>
+            <w:r>
+              <w:rPr>
+                <w:rFonts w:ascii="Courier New" w:cs="Courier New" w:eastAsia="Courier New" w:hAnsi="Courier New"/>
+                <w:rtl w:val="0"/>
+              </w:rPr>
+              <w:t xml:space="preserve">      </w:t>
+            </w:r>
+            <w:r>
+              <w:rPr>
+                <w:rFonts w:ascii="Courier New" w:cs="Courier New" w:eastAsia="Courier New" w:hAnsi="Courier New"/>
+                <w:color w:val="3c78d8"/>
+                <w:sz w:val="16"/>
+                <w:szCs w:val="16"/>
+                <w:rtl w:val="0"/>
+              </w:rPr>
+              <w:t xml:space="preserve">9.</w:t>
+            </w:r>
+            <w:r>
+              <w:rPr>
+                <w:rFonts w:ascii="Courier New" w:cs="Courier New" w:eastAsia="Courier New" w:hAnsi="Courier New"/>
+                <w:rtl w:val="0"/>
+              </w:rPr>
+              <w:t xml:space="preserve">//simple statements</w:t>
+            </w:r>
+          </w:p>
+          <w:p>
+            <w:pPr>
+              <w:rPr>
+                <w:rFonts w:ascii="Courier New" w:cs="Courier New" w:eastAsia="Courier New" w:hAnsi="Courier New"/>
+              </w:rPr>
+            </w:pPr>
+            <w:r>
+              <w:rPr>
+                <w:rFonts w:ascii="Courier New" w:cs="Courier New" w:eastAsia="Courier New" w:hAnsi="Courier New"/>
+                <w:rtl w:val="0"/>
+              </w:rPr>
+              <w:t xml:space="preserve">    </w:t>
+            </w:r>
+            <w:r>
+              <w:rPr>
+                <w:rFonts w:ascii="Courier New" w:cs="Courier New" w:eastAsia="Courier New" w:hAnsi="Courier New"/>
+                <w:color w:val="3c78d8"/>
+                <w:sz w:val="16"/>
+                <w:szCs w:val="16"/>
+                <w:rtl w:val="0"/>
+              </w:rPr>
+              <w:t xml:space="preserve">10.</w:t>
+            </w:r>
+            <w:r>
+              <w:rPr>
+                <w:rFonts w:ascii="Courier New" w:cs="Courier New" w:eastAsia="Courier New" w:hAnsi="Courier New"/>
+                <w:rtl w:val="0"/>
+              </w:rPr>
+              <w:t xml:space="preserve">}</w:t>
+            </w:r>
+          </w:p>
+          <w:p>
+            <w:pPr>
+              <w:rPr>
+                <w:rFonts w:ascii="Courier New" w:cs="Courier New" w:eastAsia="Courier New" w:hAnsi="Courier New"/>
+              </w:rPr>
+            </w:pPr>
+            <w:r>
+              <w:rPr>
+                <w:rFonts w:ascii="Courier New" w:cs="Courier New" w:eastAsia="Courier New" w:hAnsi="Courier New"/>
+                <w:rtl w:val="0"/>
+              </w:rPr>
+              <w:t xml:space="preserve">  </w:t>
+            </w:r>
+            <w:r>
+              <w:rPr>
+                <w:rFonts w:ascii="Courier New" w:cs="Courier New" w:eastAsia="Courier New" w:hAnsi="Courier New"/>
+                <w:color w:val="3c78d8"/>
+                <w:sz w:val="16"/>
+                <w:szCs w:val="16"/>
+                <w:rtl w:val="0"/>
+              </w:rPr>
+              <w:t xml:space="preserve">11.</w:t>
+            </w:r>
+            <w:r>
+              <w:rPr>
+                <w:rFonts w:ascii="Courier New" w:cs="Courier New" w:eastAsia="Courier New" w:hAnsi="Courier New"/>
+                <w:rtl w:val="0"/>
+              </w:rPr>
+              <w:t xml:space="preserve">}</w:t>
+            </w:r>
+          </w:p>
+          <w:p>
+            <w:pPr>
+              <w:rPr>
+                <w:rFonts w:ascii="Courier New" w:cs="Courier New" w:eastAsia="Courier New" w:hAnsi="Courier New"/>
+              </w:rPr>
+            </w:pPr>
+            <w:r>
+              <w:rPr>
+                <w:rFonts w:ascii="Courier New" w:cs="Courier New" w:eastAsia="Courier New" w:hAnsi="Courier New"/>
+                <w:rtl w:val="0"/>
+              </w:rPr>
+              <w:t xml:space="preserve">}</w:t>
+            </w:r>
+          </w:p>
+        </w:tc>
+      </w:tr>
+    </w:tbl>
+    <w:p>
+      <w:pPr>
+        <w:rPr/>
+      </w:pPr>
+      <w:r>
+        <w:rPr>
+          <w:rtl w:val="0"/>
+        </w:rPr>
+      </w:r>
+    </w:p>
+    <w:tbl>
+      <w:tblPr>
+        <w:tblStyle w:val="Table6"/>
+        <w:tblW w:w="9026.0" w:type="dxa"/>
+        <w:jc w:val="left"/>
+        <w:tblInd w:w="100.0" w:type="pct"/>
+        <w:tblBorders>
+          <w:top w:color="000000" w:space="0" w:sz="8" w:val="single"/>
+          <w:left w:color="000000" w:space="0" w:sz="8" w:val="single"/>
+          <w:bottom w:color="000000" w:space="0" w:sz="8" w:val="single"/>
+          <w:right w:color="000000" w:space="0" w:sz="8" w:val="single"/>
+          <w:insideH w:color="000000" w:space="0" w:sz="8" w:val="single"/>
+          <w:insideV w:color="000000" w:space="0" w:sz="8" w:val="single"/>
+        </w:tblBorders>
+        <w:tblLayout w:type="fixed"/>
+        <w:tblLook w:val="0600"/>
+      </w:tblPr>
+      <w:tblGrid>
+        <w:gridCol w:w="3008.6666666666665"/>
+        <w:gridCol w:w="3008.6666666666665"/>
+        <w:gridCol w:w="3008.6666666666665"/>
+        <w:tblGridChange w:id="0">
+          <w:tblGrid>
+            <w:gridCol w:w="3008.6666666666665"/>
+            <w:gridCol w:w="3008.6666666666665"/>
+            <w:gridCol w:w="3008.6666666666665"/>
+          </w:tblGrid>
+        </w:tblGridChange>
+      </w:tblGrid>
+      <w:tr>
+        <w:tc>
+          <w:tcPr>
+            <w:tcBorders>
+              <w:top w:color="ffffff" w:space="0" w:sz="8" w:val="single"/>
+              <w:left w:color="ffffff" w:space="0" w:sz="8" w:val="single"/>
+              <w:bottom w:color="ffffff" w:space="0" w:sz="8" w:val="single"/>
+              <w:right w:color="ffffff" w:space="0" w:sz="8" w:val="single"/>
+            </w:tcBorders>
+            <w:shd w:fill="auto" w:val="clear"/>
+            <w:tcMar>
+              <w:top w:w="100.0" w:type="dxa"/>
+              <w:left w:w="100.0" w:type="dxa"/>
+              <w:bottom w:w="100.0" w:type="dxa"/>
+              <w:right w:w="100.0" w:type="dxa"/>
+            </w:tcMar>
+            <w:vAlign w:val="top"/>
+          </w:tcPr>
+          <w:p>
+            <w:pPr>
+              <w:keepNext w:val="0"/>
+              <w:keepLines w:val="0"/>
+              <w:widowControl w:val="0"/>
+              <w:pBdr>
+                <w:top w:space="0" w:sz="0" w:val="nil"/>
+                <w:left w:space="0" w:sz="0" w:val="nil"/>
+                <w:bottom w:space="0" w:sz="0" w:val="nil"/>
+                <w:right w:space="0" w:sz="0" w:val="nil"/>
+                <w:between w:space="0" w:sz="0" w:val="nil"/>
+              </w:pBdr>
+              <w:shd w:fill="auto" w:val="clear"/>
+              <w:spacing w:after="0" w:before="0" w:line="240" w:lineRule="auto"/>
+              <w:ind w:left="0" w:right="0" w:firstLine="0"/>
+              <w:jc w:val="left"/>
+              <w:rPr/>
+            </w:pPr>
+            <w:r>
+              <w:rPr>
+                <w:rtl w:val="0"/>
+              </w:rPr>
+              <w:t xml:space="preserve">T(Fragment 1 -&gt; Lines 1 to 3)</w:t>
+            </w:r>
+          </w:p>
+          <w:p>
+            <w:pPr>
+              <w:keepNext w:val="0"/>
+              <w:keepLines w:val="0"/>
+              <w:widowControl w:val="0"/>
+              <w:pBdr>
+                <w:top w:space="0" w:sz="0" w:val="nil"/>
+                <w:left w:space="0" w:sz="0" w:val="nil"/>
+                <w:bottom w:space="0" w:sz="0" w:val="nil"/>
+                <w:right w:space="0" w:sz="0" w:val="nil"/>
+                <w:between w:space="0" w:sz="0" w:val="nil"/>
+              </w:pBdr>
+              <w:shd w:fill="auto" w:val="clear"/>
+              <w:spacing w:after="0" w:before="0" w:line="240" w:lineRule="auto"/>
+              <w:ind w:left="0" w:right="0" w:firstLine="0"/>
+              <w:jc w:val="left"/>
+              <w:rPr/>
+            </w:pPr>
+            <w:r>
+              <w:rPr>
+                <w:rtl w:val="0"/>
+              </w:rPr>
+              <w:t xml:space="preserve">  = O(1)</w:t>
+            </w:r>
+          </w:p>
+        </w:tc>
+        <w:tc>
+          <w:tcPr>
+            <w:tcBorders>
+              <w:top w:color="ffffff" w:space="0" w:sz="8" w:val="single"/>
+              <w:left w:color="ffffff" w:space="0" w:sz="8" w:val="single"/>
+              <w:bottom w:color="ffffff" w:space="0" w:sz="8" w:val="single"/>
+              <w:right w:color="ffffff" w:space="0" w:sz="8" w:val="single"/>
+            </w:tcBorders>
+            <w:shd w:fill="auto" w:val="clear"/>
+            <w:tcMar>
+              <w:top w:w="100.0" w:type="dxa"/>
+              <w:left w:w="100.0" w:type="dxa"/>
+              <w:bottom w:w="100.0" w:type="dxa"/>
+              <w:right w:w="100.0" w:type="dxa"/>
+            </w:tcMar>
+            <w:vAlign w:val="top"/>
+          </w:tcPr>
+          <w:p>
+            <w:pPr>
+              <w:keepNext w:val="0"/>
+              <w:keepLines w:val="0"/>
+              <w:widowControl w:val="0"/>
+              <w:pBdr>
+                <w:top w:space="0" w:sz="0" w:val="nil"/>
+                <w:left w:space="0" w:sz="0" w:val="nil"/>
+                <w:bottom w:space="0" w:sz="0" w:val="nil"/>
+                <w:right w:space="0" w:sz="0" w:val="nil"/>
+                <w:between w:space="0" w:sz="0" w:val="nil"/>
+              </w:pBdr>
+              <w:shd w:fill="auto" w:val="clear"/>
+              <w:spacing w:after="0" w:before="0" w:line="240" w:lineRule="auto"/>
+              <w:ind w:left="0" w:right="0" w:firstLine="0"/>
+              <w:jc w:val="left"/>
+              <w:rPr/>
+            </w:pPr>
+            <w:r>
+              <w:rPr>
+                <w:rtl w:val="0"/>
+              </w:rPr>
+              <w:t xml:space="preserve">T(Fragment 2 - &gt; Lines 4 to 6)</w:t>
+            </w:r>
+          </w:p>
+          <w:p>
+            <w:pPr>
+              <w:keepNext w:val="0"/>
+              <w:keepLines w:val="0"/>
+              <w:widowControl w:val="0"/>
+              <w:pBdr>
+                <w:top w:space="0" w:sz="0" w:val="nil"/>
+                <w:left w:space="0" w:sz="0" w:val="nil"/>
+                <w:bottom w:space="0" w:sz="0" w:val="nil"/>
+                <w:right w:space="0" w:sz="0" w:val="nil"/>
+                <w:between w:space="0" w:sz="0" w:val="nil"/>
+              </w:pBdr>
+              <w:shd w:fill="auto" w:val="clear"/>
+              <w:spacing w:after="0" w:before="0" w:line="240" w:lineRule="auto"/>
+              <w:ind w:left="0" w:right="0" w:firstLine="0"/>
+              <w:jc w:val="left"/>
+              <w:rPr/>
+            </w:pPr>
+            <w:r>
+              <w:rPr>
+                <w:rtl w:val="0"/>
+              </w:rPr>
+              <w:t xml:space="preserve">  = O(</w:t>
+            </w:r>
+            <m:oMath>
+              <m:sSup>
+                <m:sSupPr>
+                  <m:ctrlPr>
+                    <w:rPr/>
+                  </m:ctrlPr>
+                </m:sSupPr>
+                <m:e>
+                  <m:r>
+                    <w:rPr/>
+                    <m:t xml:space="preserve">n</m:t>
+                  </m:r>
+                </m:e>
+                <m:sup/>
+              </m:sSup>
+            </m:oMath>
+            <w:r>
+              <w:rPr>
+                <w:rtl w:val="0"/>
+              </w:rPr>
+              <w:t xml:space="preserve">)</w:t>
+            </w:r>
+          </w:p>
+        </w:tc>
+        <w:tc>
+          <w:tcPr>
+            <w:tcBorders>
+              <w:top w:color="ffffff" w:space="0" w:sz="8" w:val="single"/>
+              <w:left w:color="ffffff" w:space="0" w:sz="8" w:val="single"/>
+              <w:bottom w:color="ffffff" w:space="0" w:sz="8" w:val="single"/>
+              <w:right w:color="ffffff" w:space="0" w:sz="8" w:val="single"/>
+            </w:tcBorders>
+            <w:shd w:fill="auto" w:val="clear"/>
+            <w:tcMar>
+              <w:top w:w="100.0" w:type="dxa"/>
+              <w:left w:w="100.0" w:type="dxa"/>
+              <w:bottom w:w="100.0" w:type="dxa"/>
+              <w:right w:w="100.0" w:type="dxa"/>
+            </w:tcMar>
+            <w:vAlign w:val="top"/>
+          </w:tcPr>
+          <w:p>
+            <w:pPr>
+              <w:widowControl w:val="0"/>
+              <w:spacing w:after="0" w:line="240" w:lineRule="auto"/>
+              <w:rPr/>
+            </w:pPr>
+            <w:r>
+              <w:rPr>
+                <w:rtl w:val="0"/>
+              </w:rPr>
+              <w:t xml:space="preserve">T(Fragment 3 - &gt; Lines 7 to 11)</w:t>
+            </w:r>
+          </w:p>
+          <w:p>
+            <w:pPr>
+              <w:widowControl w:val="0"/>
+              <w:spacing w:after="0" w:line="240" w:lineRule="auto"/>
+              <w:rPr/>
+            </w:pPr>
+            <w:r>
+              <w:rPr>
+                <w:rtl w:val="0"/>
+              </w:rPr>
+              <w:t xml:space="preserve">  = O(</w:t>
+            </w:r>
+            <m:oMath>
+              <m:sSup>
+                <m:sSupPr>
+                  <m:ctrlPr>
+                    <w:rPr/>
+                  </m:ctrlPr>
+                </m:sSupPr>
+                <m:e>
+                  <m:r>
+                    <w:rPr/>
+                    <m:t xml:space="preserve">n</m:t>
+                  </m:r>
+                </m:e>
+                <m:sup>
+                  <m:r>
+                    <w:rPr/>
+                    <m:t xml:space="preserve">2</m:t>
+                  </m:r>
+                </m:sup>
+              </m:sSup>
+            </m:oMath>
+            <w:r>
+              <w:rPr>
+                <w:rtl w:val="0"/>
+              </w:rPr>
+              <w:t xml:space="preserve">)</w:t>
+            </w:r>
+          </w:p>
+        </w:tc>
+      </w:tr>
+    </w:tbl>
+    <w:p>
+      <w:pPr>
+        <w:rPr/>
+      </w:pPr>
+      <w:r>
+        <w:rPr>
+          <w:rtl w:val="0"/>
+        </w:rPr>
+      </w:r>
+    </w:p>
+    <w:p>
+      <w:pPr>
+        <w:rPr/>
+      </w:pPr>
+      <m:oMath/>
+      <m:oMath>
+        <m:r>
+          <m:t>⇒</m:t>
+        </m:r>
+        <m:r>
+          <w:rPr/>
+          <m:t xml:space="preserve">T(n) = O(1) + O(n) + O(</m:t>
+        </m:r>
+        <m:sSup>
+          <m:sSupPr>
+            <m:ctrlPr>
+              <w:rPr/>
+            </m:ctrlPr>
+          </m:sSupPr>
+          <m:e>
+            <m:r>
+              <w:rPr/>
+              <m:t xml:space="preserve">n</m:t>
+            </m:r>
+          </m:e>
+          <m:sup>
+            <m:r>
+              <w:rPr/>
+              <m:t xml:space="preserve">2</m:t>
+            </m:r>
+          </m:sup>
+        </m:sSup>
+        <m:r>
+          <w:rPr/>
+          <m:t xml:space="preserve">) =O(</m:t>
+        </m:r>
+        <m:sSup>
+          <m:sSupPr>
+            <m:ctrlPr>
+              <w:rPr/>
+            </m:ctrlPr>
+          </m:sSupPr>
+          <m:e>
+            <m:r>
+              <w:rPr/>
+              <m:t xml:space="preserve">n</m:t>
+            </m:r>
+          </m:e>
+          <m:sup>
+            <m:r>
+              <w:rPr/>
+              <m:t xml:space="preserve">2</m:t>
+            </m:r>
+          </m:sup>
+        </m:sSup>
+        <m:r>
+          <w:rPr/>
+          <m:t xml:space="preserve">) </m:t>
+        </m:r>
+      </m:oMath>
+      <w:r>
+        <w:rPr>
+          <w:rtl w:val="0"/>
+        </w:rPr>
+      </w:r>
+    </w:p>
+    <w:p>
+      <w:pPr>
+        <w:rPr/>
+      </w:pPr>
+      <w:r>
+        <w:rPr>
+          <w:rtl w:val="0"/>
+        </w:rPr>
+        <w:t xml:space="preserve">Rule 2 :</w:t>
+      </w:r>
+    </w:p>
+    <w:p>
+      <w:pPr>
+        <w:rPr/>
+      </w:pPr>
+      <m:oMath>
+        <m:r>
+          <w:rPr/>
+          <m:t xml:space="preserve">In case of conditional statements, Running Time = max(Running time of all fragments) </m:t>
+        </m:r>
+      </m:oMath>
+      <w:r>
+        <w:rPr>
+          <w:rtl w:val="0"/>
+        </w:rPr>
+      </w:r>
+    </w:p>
+    <w:p>
+      <w:pPr>
+        <w:rPr/>
+      </w:pPr>
+      <w:r>
+        <w:rPr>
+          <w:rtl w:val="0"/>
+        </w:rPr>
+        <w:t xml:space="preserve">Eg.:</w:t>
+      </w:r>
+    </w:p>
+    <w:p>
+      <w:pPr>
+        <w:rPr/>
+      </w:pPr>
+      <w:r>
+        <w:rPr>
+          <w:rtl w:val="0"/>
+        </w:rPr>
+      </w:r>
+    </w:p>
+    <w:tbl>
+      <w:tblPr>
+        <w:tblStyle w:val="Table7"/>
+        <w:tblW w:w="9026.0" w:type="dxa"/>
+        <w:jc w:val="left"/>
+        <w:tblInd w:w="100.0" w:type="pct"/>
+        <w:tblBorders>
+          <w:top w:color="000000" w:space="0" w:sz="8" w:val="single"/>
+          <w:left w:color="000000" w:space="0" w:sz="8" w:val="single"/>
+          <w:bottom w:color="000000" w:space="0" w:sz="8" w:val="single"/>
+          <w:right w:color="000000" w:space="0" w:sz="8" w:val="single"/>
+          <w:insideH w:color="000000" w:space="0" w:sz="8" w:val="single"/>
+          <w:insideV w:color="000000" w:space="0" w:sz="8" w:val="single"/>
+        </w:tblBorders>
+        <w:tblLayout w:type="fixed"/>
+        <w:tblLook w:val="0600"/>
+      </w:tblPr>
+      <w:tblGrid>
+        <w:gridCol w:w="9026"/>
+        <w:tblGridChange w:id="0">
+          <w:tblGrid>
+            <w:gridCol w:w="9026"/>
+          </w:tblGrid>
+        </w:tblGridChange>
+      </w:tblGrid>
+      <w:tr>
+        <w:tc>
+          <w:tcPr>
+            <w:shd w:fill="auto" w:val="clear"/>
+            <w:tcMar>
+              <w:top w:w="100.0" w:type="dxa"/>
+              <w:left w:w="100.0" w:type="dxa"/>
+              <w:bottom w:w="100.0" w:type="dxa"/>
+              <w:right w:w="100.0" w:type="dxa"/>
+            </w:tcMar>
+            <w:vAlign w:val="top"/>
+          </w:tcPr>
+          <w:p>
+            <w:pPr>
+              <w:rPr>
+                <w:rFonts w:ascii="Courier New" w:cs="Courier New" w:eastAsia="Courier New" w:hAnsi="Courier New"/>
+              </w:rPr>
+            </w:pPr>
+            <w:r>
+              <w:rPr>
+                <w:rFonts w:ascii="Courier New" w:cs="Courier New" w:eastAsia="Courier New" w:hAnsi="Courier New"/>
+                <w:rtl w:val="0"/>
+              </w:rPr>
+              <w:t xml:space="preserve">function() {</w:t>
+            </w:r>
+          </w:p>
+          <w:p>
+            <w:pPr>
+              <w:rPr>
+                <w:rFonts w:ascii="Courier New" w:cs="Courier New" w:eastAsia="Courier New" w:hAnsi="Courier New"/>
+              </w:rPr>
+            </w:pPr>
+            <w:r>
+              <w:rPr>
+                <w:rFonts w:ascii="Courier New" w:cs="Courier New" w:eastAsia="Courier New" w:hAnsi="Courier New"/>
+                <w:rtl w:val="0"/>
+              </w:rPr>
+              <w:t xml:space="preserve">  </w:t>
+            </w:r>
+            <w:r>
+              <w:rPr>
+                <w:rFonts w:ascii="Courier New" w:cs="Courier New" w:eastAsia="Courier New" w:hAnsi="Courier New"/>
+                <w:color w:val="3c78d8"/>
+                <w:sz w:val="16"/>
+                <w:szCs w:val="16"/>
+                <w:rtl w:val="0"/>
+              </w:rPr>
+              <w:t xml:space="preserve">1.</w:t>
+            </w:r>
+            <w:r>
+              <w:rPr>
+                <w:rFonts w:ascii="Courier New" w:cs="Courier New" w:eastAsia="Courier New" w:hAnsi="Courier New"/>
+                <w:rtl w:val="0"/>
+              </w:rPr>
+              <w:t xml:space="preserve">if{</w:t>
+            </w:r>
+          </w:p>
+          <w:p>
+            <w:pPr>
+              <w:rPr>
+                <w:rFonts w:ascii="Courier New" w:cs="Courier New" w:eastAsia="Courier New" w:hAnsi="Courier New"/>
+              </w:rPr>
+            </w:pPr>
+            <w:r>
+              <w:rPr>
+                <w:rFonts w:ascii="Courier New" w:cs="Courier New" w:eastAsia="Courier New" w:hAnsi="Courier New"/>
+                <w:rtl w:val="0"/>
+              </w:rPr>
+              <w:t xml:space="preserve">    </w:t>
+            </w:r>
+            <w:r>
+              <w:rPr>
+                <w:rFonts w:ascii="Courier New" w:cs="Courier New" w:eastAsia="Courier New" w:hAnsi="Courier New"/>
+                <w:color w:val="3c78d8"/>
+                <w:sz w:val="16"/>
+                <w:szCs w:val="16"/>
+                <w:rtl w:val="0"/>
+              </w:rPr>
+              <w:t xml:space="preserve">2.</w:t>
+            </w:r>
+            <w:r>
+              <w:rPr>
+                <w:rFonts w:ascii="Courier New" w:cs="Courier New" w:eastAsia="Courier New" w:hAnsi="Courier New"/>
+                <w:rtl w:val="0"/>
+              </w:rPr>
+              <w:t xml:space="preserve">for(int i = 0; i  &lt; n; ++i)  {</w:t>
+            </w:r>
+          </w:p>
+          <w:p>
+            <w:pPr>
+              <w:rPr>
+                <w:rFonts w:ascii="Courier New" w:cs="Courier New" w:eastAsia="Courier New" w:hAnsi="Courier New"/>
+              </w:rPr>
+            </w:pPr>
+            <w:r>
+              <w:rPr>
+                <w:rFonts w:ascii="Courier New" w:cs="Courier New" w:eastAsia="Courier New" w:hAnsi="Courier New"/>
+                <w:rtl w:val="0"/>
+              </w:rPr>
+              <w:t xml:space="preserve">      </w:t>
+            </w:r>
+            <w:r>
+              <w:rPr>
+                <w:rFonts w:ascii="Courier New" w:cs="Courier New" w:eastAsia="Courier New" w:hAnsi="Courier New"/>
+                <w:color w:val="3c78d8"/>
+                <w:sz w:val="16"/>
+                <w:szCs w:val="16"/>
+                <w:rtl w:val="0"/>
+              </w:rPr>
+              <w:t xml:space="preserve">3.</w:t>
+            </w:r>
+            <w:r>
+              <w:rPr>
+                <w:rFonts w:ascii="Courier New" w:cs="Courier New" w:eastAsia="Courier New" w:hAnsi="Courier New"/>
+                <w:rtl w:val="0"/>
+              </w:rPr>
+              <w:t xml:space="preserve">// simple statements</w:t>
+            </w:r>
+          </w:p>
+          <w:p>
+            <w:pPr>
+              <w:rPr>
+                <w:rFonts w:ascii="Courier New" w:cs="Courier New" w:eastAsia="Courier New" w:hAnsi="Courier New"/>
+              </w:rPr>
+            </w:pPr>
+            <w:r>
+              <w:rPr>
+                <w:rFonts w:ascii="Courier New" w:cs="Courier New" w:eastAsia="Courier New" w:hAnsi="Courier New"/>
+                <w:rtl w:val="0"/>
+              </w:rPr>
+              <w:t xml:space="preserve">    </w:t>
+            </w:r>
+            <w:r>
+              <w:rPr>
+                <w:rFonts w:ascii="Courier New" w:cs="Courier New" w:eastAsia="Courier New" w:hAnsi="Courier New"/>
+                <w:color w:val="3c78d8"/>
+                <w:sz w:val="16"/>
+                <w:szCs w:val="16"/>
+                <w:rtl w:val="0"/>
+              </w:rPr>
+              <w:t xml:space="preserve">4.</w:t>
+            </w:r>
+            <w:r>
+              <w:rPr>
+                <w:rFonts w:ascii="Courier New" w:cs="Courier New" w:eastAsia="Courier New" w:hAnsi="Courier New"/>
+                <w:rtl w:val="0"/>
+              </w:rPr>
+              <w:t xml:space="preserve">}</w:t>
+            </w:r>
+          </w:p>
+          <w:p>
+            <w:pPr>
+              <w:rPr>
+                <w:rFonts w:ascii="Courier New" w:cs="Courier New" w:eastAsia="Courier New" w:hAnsi="Courier New"/>
+              </w:rPr>
+            </w:pPr>
+            <w:r>
+              <w:rPr>
+                <w:rFonts w:ascii="Courier New" w:cs="Courier New" w:eastAsia="Courier New" w:hAnsi="Courier New"/>
+                <w:rtl w:val="0"/>
+              </w:rPr>
+              <w:t xml:space="preserve">  </w:t>
+            </w:r>
+            <w:r>
+              <w:rPr>
+                <w:rFonts w:ascii="Courier New" w:cs="Courier New" w:eastAsia="Courier New" w:hAnsi="Courier New"/>
+                <w:color w:val="3c78d8"/>
+                <w:sz w:val="16"/>
+                <w:szCs w:val="16"/>
+                <w:rtl w:val="0"/>
+              </w:rPr>
+              <w:t xml:space="preserve">5.</w:t>
+            </w:r>
+            <w:r>
+              <w:rPr>
+                <w:rFonts w:ascii="Courier New" w:cs="Courier New" w:eastAsia="Courier New" w:hAnsi="Courier New"/>
+                <w:rtl w:val="0"/>
+              </w:rPr>
+              <w:t xml:space="preserve">}</w:t>
+            </w:r>
+          </w:p>
+          <w:p>
+            <w:pPr>
+              <w:rPr>
+                <w:rFonts w:ascii="Courier New" w:cs="Courier New" w:eastAsia="Courier New" w:hAnsi="Courier New"/>
+              </w:rPr>
+            </w:pPr>
+            <w:r>
+              <w:rPr>
+                <w:rFonts w:ascii="Courier New" w:cs="Courier New" w:eastAsia="Courier New" w:hAnsi="Courier New"/>
+                <w:rtl w:val="0"/>
+              </w:rPr>
+              <w:t xml:space="preserve">  </w:t>
+            </w:r>
+            <w:r>
+              <w:rPr>
+                <w:rFonts w:ascii="Courier New" w:cs="Courier New" w:eastAsia="Courier New" w:hAnsi="Courier New"/>
+                <w:color w:val="3c78d8"/>
+                <w:sz w:val="16"/>
+                <w:szCs w:val="16"/>
+                <w:rtl w:val="0"/>
+              </w:rPr>
+              <w:t xml:space="preserve">6.</w:t>
+            </w:r>
+            <w:r>
+              <w:rPr>
+                <w:rFonts w:ascii="Courier New" w:cs="Courier New" w:eastAsia="Courier New" w:hAnsi="Courier New"/>
+                <w:rtl w:val="0"/>
+              </w:rPr>
+              <w:t xml:space="preserve">else{</w:t>
+            </w:r>
+          </w:p>
+          <w:p>
+            <w:pPr>
+              <w:rPr>
+                <w:rFonts w:ascii="Courier New" w:cs="Courier New" w:eastAsia="Courier New" w:hAnsi="Courier New"/>
+              </w:rPr>
+            </w:pPr>
+            <w:r>
+              <w:rPr>
+                <w:rFonts w:ascii="Courier New" w:cs="Courier New" w:eastAsia="Courier New" w:hAnsi="Courier New"/>
+                <w:rtl w:val="0"/>
+              </w:rPr>
+              <w:t xml:space="preserve">  </w:t>
+            </w:r>
+            <w:r>
+              <w:rPr>
+                <w:rFonts w:ascii="Courier New" w:cs="Courier New" w:eastAsia="Courier New" w:hAnsi="Courier New"/>
+                <w:color w:val="3c78d8"/>
+                <w:sz w:val="16"/>
+                <w:szCs w:val="16"/>
+                <w:rtl w:val="0"/>
+              </w:rPr>
+              <w:t xml:space="preserve">7.</w:t>
+            </w:r>
+            <w:r>
+              <w:rPr>
+                <w:rFonts w:ascii="Courier New" w:cs="Courier New" w:eastAsia="Courier New" w:hAnsi="Courier New"/>
+                <w:rtl w:val="0"/>
+              </w:rPr>
+              <w:t xml:space="preserve">for(int i = 0; i &lt; n; ++i) {</w:t>
+            </w:r>
+          </w:p>
+          <w:p>
+            <w:pPr>
+              <w:rPr>
+                <w:rFonts w:ascii="Courier New" w:cs="Courier New" w:eastAsia="Courier New" w:hAnsi="Courier New"/>
+              </w:rPr>
+            </w:pPr>
+            <w:r>
+              <w:rPr>
+                <w:rFonts w:ascii="Courier New" w:cs="Courier New" w:eastAsia="Courier New" w:hAnsi="Courier New"/>
+                <w:rtl w:val="0"/>
+              </w:rPr>
+              <w:t xml:space="preserve">    </w:t>
+            </w:r>
+            <w:r>
+              <w:rPr>
+                <w:rFonts w:ascii="Courier New" w:cs="Courier New" w:eastAsia="Courier New" w:hAnsi="Courier New"/>
+                <w:color w:val="3c78d8"/>
+                <w:sz w:val="16"/>
+                <w:szCs w:val="16"/>
+                <w:rtl w:val="0"/>
+              </w:rPr>
+              <w:t xml:space="preserve">8.</w:t>
+            </w:r>
+            <w:r>
+              <w:rPr>
+                <w:rFonts w:ascii="Courier New" w:cs="Courier New" w:eastAsia="Courier New" w:hAnsi="Courier New"/>
+                <w:rtl w:val="0"/>
+              </w:rPr>
+              <w:t xml:space="preserve">for(int j = 0; j &lt; n; ++j) {</w:t>
+            </w:r>
+          </w:p>
+          <w:p>
+            <w:pPr>
+              <w:rPr>
+                <w:rFonts w:ascii="Courier New" w:cs="Courier New" w:eastAsia="Courier New" w:hAnsi="Courier New"/>
+              </w:rPr>
+            </w:pPr>
+            <w:r>
+              <w:rPr>
+                <w:rFonts w:ascii="Courier New" w:cs="Courier New" w:eastAsia="Courier New" w:hAnsi="Courier New"/>
+                <w:rtl w:val="0"/>
+              </w:rPr>
+              <w:t xml:space="preserve">      </w:t>
+            </w:r>
+            <w:r>
+              <w:rPr>
+                <w:rFonts w:ascii="Courier New" w:cs="Courier New" w:eastAsia="Courier New" w:hAnsi="Courier New"/>
+                <w:color w:val="3c78d8"/>
+                <w:sz w:val="16"/>
+                <w:szCs w:val="16"/>
+                <w:rtl w:val="0"/>
+              </w:rPr>
+              <w:t xml:space="preserve">9.</w:t>
+            </w:r>
+            <w:r>
+              <w:rPr>
+                <w:rFonts w:ascii="Courier New" w:cs="Courier New" w:eastAsia="Courier New" w:hAnsi="Courier New"/>
+                <w:rtl w:val="0"/>
+              </w:rPr>
+              <w:t xml:space="preserve">//simple statements</w:t>
+            </w:r>
+          </w:p>
+          <w:p>
+            <w:pPr>
+              <w:rPr>
+                <w:rFonts w:ascii="Courier New" w:cs="Courier New" w:eastAsia="Courier New" w:hAnsi="Courier New"/>
+              </w:rPr>
+            </w:pPr>
+            <w:r>
+              <w:rPr>
+                <w:rFonts w:ascii="Courier New" w:cs="Courier New" w:eastAsia="Courier New" w:hAnsi="Courier New"/>
+                <w:rtl w:val="0"/>
+              </w:rPr>
+              <w:t xml:space="preserve">    </w:t>
+            </w:r>
+            <w:r>
+              <w:rPr>
+                <w:rFonts w:ascii="Courier New" w:cs="Courier New" w:eastAsia="Courier New" w:hAnsi="Courier New"/>
+                <w:color w:val="3c78d8"/>
+                <w:sz w:val="16"/>
+                <w:szCs w:val="16"/>
+                <w:rtl w:val="0"/>
+              </w:rPr>
+              <w:t xml:space="preserve">10.</w:t>
+            </w:r>
+            <w:r>
+              <w:rPr>
+                <w:rFonts w:ascii="Courier New" w:cs="Courier New" w:eastAsia="Courier New" w:hAnsi="Courier New"/>
+                <w:rtl w:val="0"/>
+              </w:rPr>
+              <w:t xml:space="preserve">}</w:t>
+            </w:r>
+          </w:p>
+          <w:p>
+            <w:pPr>
+              <w:rPr>
+                <w:rFonts w:ascii="Courier New" w:cs="Courier New" w:eastAsia="Courier New" w:hAnsi="Courier New"/>
+              </w:rPr>
+            </w:pPr>
+            <w:r>
+              <w:rPr>
+                <w:rFonts w:ascii="Courier New" w:cs="Courier New" w:eastAsia="Courier New" w:hAnsi="Courier New"/>
+                <w:rtl w:val="0"/>
+              </w:rPr>
+              <w:t xml:space="preserve">  </w:t>
+            </w:r>
+            <w:r>
+              <w:rPr>
+                <w:rFonts w:ascii="Courier New" w:cs="Courier New" w:eastAsia="Courier New" w:hAnsi="Courier New"/>
+                <w:color w:val="3c78d8"/>
+                <w:sz w:val="16"/>
+                <w:szCs w:val="16"/>
+                <w:rtl w:val="0"/>
+              </w:rPr>
+              <w:t xml:space="preserve">11.</w:t>
+            </w:r>
+            <w:r>
+              <w:rPr>
+                <w:rFonts w:ascii="Courier New" w:cs="Courier New" w:eastAsia="Courier New" w:hAnsi="Courier New"/>
+                <w:rtl w:val="0"/>
+              </w:rPr>
+              <w:t xml:space="preserve">}</w:t>
+            </w:r>
+          </w:p>
+          <w:p>
+            <w:pPr>
+              <w:rPr>
+                <w:rFonts w:ascii="Courier New" w:cs="Courier New" w:eastAsia="Courier New" w:hAnsi="Courier New"/>
+              </w:rPr>
+            </w:pPr>
+            <w:r>
+              <w:rPr>
+                <w:rFonts w:ascii="Courier New" w:cs="Courier New" w:eastAsia="Courier New" w:hAnsi="Courier New"/>
+                <w:rtl w:val="0"/>
+              </w:rPr>
+              <w:t xml:space="preserve">}</w:t>
+            </w:r>
+          </w:p>
+        </w:tc>
+      </w:tr>
+    </w:tbl>
+    <w:p>
+      <w:pPr>
+        <w:rPr/>
+      </w:pPr>
+      <w:r>
+        <w:rPr>
+          <w:rtl w:val="0"/>
+        </w:rPr>
+      </w:r>
+    </w:p>
+    <w:tbl>
+      <w:tblPr>
+        <w:tblStyle w:val="Table8"/>
+        <w:tblW w:w="9026.0" w:type="dxa"/>
+        <w:jc w:val="left"/>
+        <w:tblInd w:w="100.0" w:type="pct"/>
+        <w:tblBorders>
+          <w:top w:color="000000" w:space="0" w:sz="8" w:val="single"/>
+          <w:left w:color="000000" w:space="0" w:sz="8" w:val="single"/>
+          <w:bottom w:color="000000" w:space="0" w:sz="8" w:val="single"/>
+          <w:right w:color="000000" w:space="0" w:sz="8" w:val="single"/>
+          <w:insideH w:color="000000" w:space="0" w:sz="8" w:val="single"/>
+          <w:insideV w:color="000000" w:space="0" w:sz="8" w:val="single"/>
+        </w:tblBorders>
+        <w:tblLayout w:type="fixed"/>
+        <w:tblLook w:val="0600"/>
+      </w:tblPr>
+      <w:tblGrid>
+        <w:gridCol w:w="4513"/>
+        <w:gridCol w:w="4513"/>
+        <w:tblGridChange w:id="0">
+          <w:tblGrid>
+            <w:gridCol w:w="4513"/>
+            <w:gridCol w:w="4513"/>
+          </w:tblGrid>
+        </w:tblGridChange>
+      </w:tblGrid>
+      <w:tr>
+        <w:tc>
+          <w:tcPr>
+            <w:tcBorders>
+              <w:top w:color="ffffff" w:space="0" w:sz="8" w:val="single"/>
+              <w:left w:color="ffffff" w:space="0" w:sz="8" w:val="single"/>
+              <w:bottom w:color="ffffff" w:space="0" w:sz="8" w:val="single"/>
+              <w:right w:color="ffffff" w:space="0" w:sz="8" w:val="single"/>
+            </w:tcBorders>
+            <w:shd w:fill="auto" w:val="clear"/>
+            <w:tcMar>
+              <w:top w:w="100.0" w:type="dxa"/>
+              <w:left w:w="100.0" w:type="dxa"/>
+              <w:bottom w:w="100.0" w:type="dxa"/>
+              <w:right w:w="100.0" w:type="dxa"/>
+            </w:tcMar>
+            <w:vAlign w:val="top"/>
+          </w:tcPr>
+          <w:p>
+            <w:pPr>
+              <w:widowControl w:val="0"/>
+              <w:spacing w:after="0" w:line="240" w:lineRule="auto"/>
+              <w:rPr/>
+            </w:pPr>
+            <w:r>
+              <w:rPr>
+                <w:rtl w:val="0"/>
+              </w:rPr>
+              <w:t xml:space="preserve">T(Fragment 1 - &gt; Lines 2 to 4)</w:t>
+            </w:r>
+          </w:p>
+          <w:p>
+            <w:pPr>
+              <w:widowControl w:val="0"/>
+              <w:spacing w:after="0" w:line="240" w:lineRule="auto"/>
+              <w:rPr/>
+            </w:pPr>
+            <w:r>
+              <w:rPr>
+                <w:rtl w:val="0"/>
+              </w:rPr>
+              <w:t xml:space="preserve">  = O(</w:t>
+            </w:r>
+            <m:oMath>
+              <m:sSup>
+                <m:sSupPr>
+                  <m:ctrlPr>
+                    <w:rPr/>
+                  </m:ctrlPr>
+                </m:sSupPr>
+                <m:e>
+                  <m:r>
+                    <w:rPr/>
+                    <m:t xml:space="preserve">n</m:t>
+                  </m:r>
+                </m:e>
+                <m:sup/>
+              </m:sSup>
+            </m:oMath>
+            <w:r>
+              <w:rPr>
+                <w:rtl w:val="0"/>
+              </w:rPr>
+              <w:t xml:space="preserve">)</w:t>
+            </w:r>
+          </w:p>
+        </w:tc>
+        <w:tc>
+          <w:tcPr>
+            <w:tcBorders>
+              <w:top w:color="ffffff" w:space="0" w:sz="8" w:val="single"/>
+              <w:left w:color="ffffff" w:space="0" w:sz="8" w:val="single"/>
+              <w:bottom w:color="ffffff" w:space="0" w:sz="8" w:val="single"/>
+              <w:right w:color="ffffff" w:space="0" w:sz="8" w:val="single"/>
+            </w:tcBorders>
+            <w:shd w:fill="auto" w:val="clear"/>
+            <w:tcMar>
+              <w:top w:w="100.0" w:type="dxa"/>
+              <w:left w:w="100.0" w:type="dxa"/>
+              <w:bottom w:w="100.0" w:type="dxa"/>
+              <w:right w:w="100.0" w:type="dxa"/>
+            </w:tcMar>
+            <w:vAlign w:val="top"/>
+          </w:tcPr>
+          <w:p>
+            <w:pPr>
+              <w:widowControl w:val="0"/>
+              <w:spacing w:after="0" w:line="240" w:lineRule="auto"/>
+              <w:rPr/>
+            </w:pPr>
+            <w:r>
+              <w:rPr>
+                <w:rtl w:val="0"/>
+              </w:rPr>
+              <w:t xml:space="preserve">T(Fragment 2- &gt; Lines 7 to 11)</w:t>
+            </w:r>
+          </w:p>
+          <w:p>
+            <w:pPr>
+              <w:widowControl w:val="0"/>
+              <w:spacing w:after="0" w:line="240" w:lineRule="auto"/>
+              <w:rPr/>
+            </w:pPr>
+            <w:r>
+              <w:rPr>
+                <w:rtl w:val="0"/>
+              </w:rPr>
+              <w:t xml:space="preserve">  = O(</w:t>
+            </w:r>
+            <m:oMath>
+              <m:sSup>
+                <m:sSupPr>
+                  <m:ctrlPr>
+                    <w:rPr/>
+                  </m:ctrlPr>
+                </m:sSupPr>
+                <m:e>
+                  <m:r>
+                    <w:rPr/>
+                    <m:t xml:space="preserve">n</m:t>
+                  </m:r>
+                </m:e>
+                <m:sup>
+                  <m:r>
+                    <w:rPr/>
+                    <m:t xml:space="preserve">2</m:t>
+                  </m:r>
+                </m:sup>
+              </m:sSup>
+            </m:oMath>
+            <w:r>
+              <w:rPr>
+                <w:rtl w:val="0"/>
+              </w:rPr>
+              <w:t xml:space="preserve">)</w:t>
+            </w:r>
+          </w:p>
+        </w:tc>
+      </w:tr>
+    </w:tbl>
+    <w:p>
+      <w:pPr>
+        <w:rPr/>
+      </w:pPr>
+      <w:r>
+        <w:rPr>
+          <w:rtl w:val="0"/>
+        </w:rPr>
+      </w:r>
+    </w:p>
+    <w:p>
+      <w:pPr>
+        <w:rPr/>
+      </w:pPr>
+      <m:oMath/>
+      <m:oMath>
+        <m:r>
+          <m:t>⇒</m:t>
+        </m:r>
+        <m:r>
+          <w:rPr/>
+          <m:t xml:space="preserve">T(n) =max(O(n) , O(</m:t>
+        </m:r>
+        <m:sSup>
+          <m:sSupPr>
+            <m:ctrlPr>
+              <w:rPr/>
+            </m:ctrlPr>
+          </m:sSupPr>
+          <m:e>
+            <m:r>
+              <w:rPr/>
+              <m:t xml:space="preserve">n</m:t>
+            </m:r>
+          </m:e>
+          <m:sup>
+            <m:r>
+              <w:rPr/>
+              <m:t xml:space="preserve">2</m:t>
+            </m:r>
+          </m:sup>
+        </m:sSup>
+        <m:r>
+          <w:rPr/>
+          <m:t xml:space="preserve">)) =O(</m:t>
+        </m:r>
+        <m:sSup>
+          <m:sSupPr>
+            <m:ctrlPr>
+              <w:rPr/>
+            </m:ctrlPr>
+          </m:sSupPr>
+          <m:e>
+            <m:r>
+              <w:rPr/>
+              <m:t xml:space="preserve">n</m:t>
+            </m:r>
+          </m:e>
+          <m:sup>
+            <m:r>
+              <w:rPr/>
+              <m:t xml:space="preserve">2</m:t>
+            </m:r>
+          </m:sup>
+        </m:sSup>
+        <m:r>
+          <w:rPr/>
+          <m:t xml:space="preserve">) </m:t>
+        </m:r>
+      </m:oMath>
       <w:r>
         <w:rPr>
           <w:rtl w:val="0"/>
@@ -3422,8 +6836,8 @@
   <w:abstractNum w:abstractNumId="1">
     <w:lvl w:ilvl="0">
       <w:start w:val="1"/>
-      <w:numFmt w:val="bullet"/>
-      <w:lvlText w:val="-"/>
+      <w:numFmt w:val="decimal"/>
+      <w:lvlText w:val="%1."/>
       <w:lvlJc w:val="left"/>
       <w:pPr>
         <w:ind w:left="720" w:hanging="360"/>
@@ -3434,8 +6848,8 @@
     </w:lvl>
     <w:lvl w:ilvl="1">
       <w:start w:val="1"/>
-      <w:numFmt w:val="bullet"/>
-      <w:lvlText w:val="-"/>
+      <w:numFmt w:val="lowerLetter"/>
+      <w:lvlText w:val="%2."/>
       <w:lvlJc w:val="left"/>
       <w:pPr>
         <w:ind w:left="1440" w:hanging="360"/>
@@ -3446,9 +6860,9 @@
     </w:lvl>
     <w:lvl w:ilvl="2">
       <w:start w:val="1"/>
-      <w:numFmt w:val="bullet"/>
-      <w:lvlText w:val="-"/>
-      <w:lvlJc w:val="left"/>
+      <w:numFmt w:val="lowerRoman"/>
+      <w:lvlText w:val="%3."/>
+      <w:lvlJc w:val="right"/>
       <w:pPr>
         <w:ind w:left="2160" w:hanging="360"/>
       </w:pPr>
@@ -3458,8 +6872,8 @@
     </w:lvl>
     <w:lvl w:ilvl="3">
       <w:start w:val="1"/>
-      <w:numFmt w:val="bullet"/>
-      <w:lvlText w:val="-"/>
+      <w:numFmt w:val="decimal"/>
+      <w:lvlText w:val="%4."/>
       <w:lvlJc w:val="left"/>
       <w:pPr>
         <w:ind w:left="2880" w:hanging="360"/>
@@ -3470,8 +6884,8 @@
     </w:lvl>
     <w:lvl w:ilvl="4">
       <w:start w:val="1"/>
-      <w:numFmt w:val="bullet"/>
-      <w:lvlText w:val="-"/>
+      <w:numFmt w:val="lowerLetter"/>
+      <w:lvlText w:val="%5."/>
       <w:lvlJc w:val="left"/>
       <w:pPr>
         <w:ind w:left="3600" w:hanging="360"/>
@@ -3482,9 +6896,9 @@
     </w:lvl>
     <w:lvl w:ilvl="5">
       <w:start w:val="1"/>
-      <w:numFmt w:val="bullet"/>
-      <w:lvlText w:val="-"/>
-      <w:lvlJc w:val="left"/>
+      <w:numFmt w:val="lowerRoman"/>
+      <w:lvlText w:val="%6."/>
+      <w:lvlJc w:val="right"/>
       <w:pPr>
         <w:ind w:left="4320" w:hanging="360"/>
       </w:pPr>
@@ -3494,8 +6908,8 @@
     </w:lvl>
     <w:lvl w:ilvl="6">
       <w:start w:val="1"/>
-      <w:numFmt w:val="bullet"/>
-      <w:lvlText w:val="-"/>
+      <w:numFmt w:val="decimal"/>
+      <w:lvlText w:val="%7."/>
       <w:lvlJc w:val="left"/>
       <w:pPr>
         <w:ind w:left="5040" w:hanging="360"/>
@@ -3506,8 +6920,8 @@
     </w:lvl>
     <w:lvl w:ilvl="7">
       <w:start w:val="1"/>
-      <w:numFmt w:val="bullet"/>
-      <w:lvlText w:val="-"/>
+      <w:numFmt w:val="lowerLetter"/>
+      <w:lvlText w:val="%8."/>
       <w:lvlJc w:val="left"/>
       <w:pPr>
         <w:ind w:left="5760" w:hanging="360"/>
@@ -3518,9 +6932,9 @@
     </w:lvl>
     <w:lvl w:ilvl="8">
       <w:start w:val="1"/>
-      <w:numFmt w:val="bullet"/>
-      <w:lvlText w:val="-"/>
-      <w:lvlJc w:val="left"/>
+      <w:numFmt w:val="lowerRoman"/>
+      <w:lvlText w:val="%9."/>
+      <w:lvlJc w:val="right"/>
       <w:pPr>
         <w:ind w:left="6480" w:hanging="360"/>
       </w:pPr>
@@ -3539,6 +6953,226 @@
         <w:ind w:left="720" w:hanging="360"/>
       </w:pPr>
       <w:rPr>
+        <w:u w:val="none"/>
+      </w:rPr>
+    </w:lvl>
+    <w:lvl w:ilvl="1">
+      <w:start w:val="1"/>
+      <w:numFmt w:val="bullet"/>
+      <w:lvlText w:val="-"/>
+      <w:lvlJc w:val="left"/>
+      <w:pPr>
+        <w:ind w:left="1440" w:hanging="360"/>
+      </w:pPr>
+      <w:rPr>
+        <w:u w:val="none"/>
+      </w:rPr>
+    </w:lvl>
+    <w:lvl w:ilvl="2">
+      <w:start w:val="1"/>
+      <w:numFmt w:val="bullet"/>
+      <w:lvlText w:val="-"/>
+      <w:lvlJc w:val="left"/>
+      <w:pPr>
+        <w:ind w:left="2160" w:hanging="360"/>
+      </w:pPr>
+      <w:rPr>
+        <w:u w:val="none"/>
+      </w:rPr>
+    </w:lvl>
+    <w:lvl w:ilvl="3">
+      <w:start w:val="1"/>
+      <w:numFmt w:val="bullet"/>
+      <w:lvlText w:val="-"/>
+      <w:lvlJc w:val="left"/>
+      <w:pPr>
+        <w:ind w:left="2880" w:hanging="360"/>
+      </w:pPr>
+      <w:rPr>
+        <w:u w:val="none"/>
+      </w:rPr>
+    </w:lvl>
+    <w:lvl w:ilvl="4">
+      <w:start w:val="1"/>
+      <w:numFmt w:val="bullet"/>
+      <w:lvlText w:val="-"/>
+      <w:lvlJc w:val="left"/>
+      <w:pPr>
+        <w:ind w:left="3600" w:hanging="360"/>
+      </w:pPr>
+      <w:rPr>
+        <w:u w:val="none"/>
+      </w:rPr>
+    </w:lvl>
+    <w:lvl w:ilvl="5">
+      <w:start w:val="1"/>
+      <w:numFmt w:val="bullet"/>
+      <w:lvlText w:val="-"/>
+      <w:lvlJc w:val="left"/>
+      <w:pPr>
+        <w:ind w:left="4320" w:hanging="360"/>
+      </w:pPr>
+      <w:rPr>
+        <w:u w:val="none"/>
+      </w:rPr>
+    </w:lvl>
+    <w:lvl w:ilvl="6">
+      <w:start w:val="1"/>
+      <w:numFmt w:val="bullet"/>
+      <w:lvlText w:val="-"/>
+      <w:lvlJc w:val="left"/>
+      <w:pPr>
+        <w:ind w:left="5040" w:hanging="360"/>
+      </w:pPr>
+      <w:rPr>
+        <w:u w:val="none"/>
+      </w:rPr>
+    </w:lvl>
+    <w:lvl w:ilvl="7">
+      <w:start w:val="1"/>
+      <w:numFmt w:val="bullet"/>
+      <w:lvlText w:val="-"/>
+      <w:lvlJc w:val="left"/>
+      <w:pPr>
+        <w:ind w:left="5760" w:hanging="360"/>
+      </w:pPr>
+      <w:rPr>
+        <w:u w:val="none"/>
+      </w:rPr>
+    </w:lvl>
+    <w:lvl w:ilvl="8">
+      <w:start w:val="1"/>
+      <w:numFmt w:val="bullet"/>
+      <w:lvlText w:val="-"/>
+      <w:lvlJc w:val="left"/>
+      <w:pPr>
+        <w:ind w:left="6480" w:hanging="360"/>
+      </w:pPr>
+      <w:rPr>
+        <w:u w:val="none"/>
+      </w:rPr>
+    </w:lvl>
+  </w:abstractNum>
+  <w:abstractNum w:abstractNumId="3">
+    <w:lvl w:ilvl="0">
+      <w:start w:val="1"/>
+      <w:numFmt w:val="lowerLetter"/>
+      <w:lvlText w:val="%1)"/>
+      <w:lvlJc w:val="left"/>
+      <w:pPr>
+        <w:ind w:left="720" w:hanging="360"/>
+      </w:pPr>
+      <w:rPr>
+        <w:u w:val="none"/>
+      </w:rPr>
+    </w:lvl>
+    <w:lvl w:ilvl="1">
+      <w:start w:val="1"/>
+      <w:numFmt w:val="lowerRoman"/>
+      <w:lvlText w:val="%2)"/>
+      <w:lvlJc w:val="right"/>
+      <w:pPr>
+        <w:ind w:left="1440" w:hanging="360"/>
+      </w:pPr>
+      <w:rPr>
+        <w:u w:val="none"/>
+      </w:rPr>
+    </w:lvl>
+    <w:lvl w:ilvl="2">
+      <w:start w:val="1"/>
+      <w:numFmt w:val="decimal"/>
+      <w:lvlText w:val="%3)"/>
+      <w:lvlJc w:val="left"/>
+      <w:pPr>
+        <w:ind w:left="2160" w:hanging="360"/>
+      </w:pPr>
+      <w:rPr>
+        <w:u w:val="none"/>
+      </w:rPr>
+    </w:lvl>
+    <w:lvl w:ilvl="3">
+      <w:start w:val="1"/>
+      <w:numFmt w:val="lowerLetter"/>
+      <w:lvlText w:val="(%4)"/>
+      <w:lvlJc w:val="left"/>
+      <w:pPr>
+        <w:ind w:left="2880" w:hanging="360"/>
+      </w:pPr>
+      <w:rPr>
+        <w:u w:val="none"/>
+      </w:rPr>
+    </w:lvl>
+    <w:lvl w:ilvl="4">
+      <w:start w:val="1"/>
+      <w:numFmt w:val="lowerRoman"/>
+      <w:lvlText w:val="(%5)"/>
+      <w:lvlJc w:val="right"/>
+      <w:pPr>
+        <w:ind w:left="3600" w:hanging="360"/>
+      </w:pPr>
+      <w:rPr>
+        <w:u w:val="none"/>
+      </w:rPr>
+    </w:lvl>
+    <w:lvl w:ilvl="5">
+      <w:start w:val="1"/>
+      <w:numFmt w:val="decimal"/>
+      <w:lvlText w:val="(%6)"/>
+      <w:lvlJc w:val="left"/>
+      <w:pPr>
+        <w:ind w:left="4320" w:hanging="360"/>
+      </w:pPr>
+      <w:rPr>
+        <w:u w:val="none"/>
+      </w:rPr>
+    </w:lvl>
+    <w:lvl w:ilvl="6">
+      <w:start w:val="1"/>
+      <w:numFmt w:val="lowerLetter"/>
+      <w:lvlText w:val="%7."/>
+      <w:lvlJc w:val="left"/>
+      <w:pPr>
+        <w:ind w:left="5040" w:hanging="360"/>
+      </w:pPr>
+      <w:rPr>
+        <w:u w:val="none"/>
+      </w:rPr>
+    </w:lvl>
+    <w:lvl w:ilvl="7">
+      <w:start w:val="1"/>
+      <w:numFmt w:val="lowerRoman"/>
+      <w:lvlText w:val="%8."/>
+      <w:lvlJc w:val="right"/>
+      <w:pPr>
+        <w:ind w:left="5760" w:hanging="360"/>
+      </w:pPr>
+      <w:rPr>
+        <w:u w:val="none"/>
+      </w:rPr>
+    </w:lvl>
+    <w:lvl w:ilvl="8">
+      <w:start w:val="1"/>
+      <w:numFmt w:val="decimal"/>
+      <w:lvlText w:val="%9."/>
+      <w:lvlJc w:val="left"/>
+      <w:pPr>
+        <w:ind w:left="6480" w:hanging="360"/>
+      </w:pPr>
+      <w:rPr>
+        <w:u w:val="none"/>
+      </w:rPr>
+    </w:lvl>
+  </w:abstractNum>
+  <w:abstractNum w:abstractNumId="4">
+    <w:lvl w:ilvl="0">
+      <w:start w:val="1"/>
+      <w:numFmt w:val="bullet"/>
+      <w:lvlText w:val="-"/>
+      <w:lvlJc w:val="left"/>
+      <w:pPr>
+        <w:ind w:left="720" w:hanging="360"/>
+      </w:pPr>
+      <w:rPr>
         <w:rFonts w:ascii="Calibri" w:cs="Calibri" w:eastAsia="Calibri" w:hAnsi="Calibri"/>
       </w:rPr>
     </w:lvl>
@@ -3639,7 +7273,7 @@
       </w:rPr>
     </w:lvl>
   </w:abstractNum>
-  <w:abstractNum w:abstractNumId="3">
+  <w:abstractNum w:abstractNumId="5">
     <w:lvl w:ilvl="0">
       <w:start w:val="1"/>
       <w:numFmt w:val="decimal"/>
@@ -3757,6 +7391,12 @@
   </w:num>
   <w:num w:numId="3">
     <w:abstractNumId w:val="3"/>
+  </w:num>
+  <w:num w:numId="4">
+    <w:abstractNumId w:val="4"/>
+  </w:num>
+  <w:num w:numId="5">
+    <w:abstractNumId w:val="5"/>
   </w:num>
 </w:numbering>
 </file>
@@ -3949,6 +7589,58 @@
     </w:tblPr>
   </w:style>
   <w:style w:type="table" w:styleId="Table4">
+    <w:basedOn w:val="TableNormal"/>
+    <w:tblPr>
+      <w:tblStyleRowBandSize w:val="1"/>
+      <w:tblStyleColBandSize w:val="1"/>
+      <w:tblCellMar>
+        <w:top w:w="100.0" w:type="dxa"/>
+        <w:left w:w="100.0" w:type="dxa"/>
+        <w:bottom w:w="100.0" w:type="dxa"/>
+        <w:right w:w="100.0" w:type="dxa"/>
+      </w:tblCellMar>
+    </w:tblPr>
+  </w:style>
+  <w:style w:type="table" w:styleId="Table5">
+    <w:basedOn w:val="TableNormal"/>
+    <w:tblPr>
+      <w:tblStyleRowBandSize w:val="1"/>
+      <w:tblStyleColBandSize w:val="1"/>
+      <w:tblCellMar>
+        <w:top w:w="100.0" w:type="dxa"/>
+        <w:left w:w="100.0" w:type="dxa"/>
+        <w:bottom w:w="100.0" w:type="dxa"/>
+        <w:right w:w="100.0" w:type="dxa"/>
+      </w:tblCellMar>
+    </w:tblPr>
+  </w:style>
+  <w:style w:type="table" w:styleId="Table6">
+    <w:basedOn w:val="TableNormal"/>
+    <w:tblPr>
+      <w:tblStyleRowBandSize w:val="1"/>
+      <w:tblStyleColBandSize w:val="1"/>
+      <w:tblCellMar>
+        <w:top w:w="100.0" w:type="dxa"/>
+        <w:left w:w="100.0" w:type="dxa"/>
+        <w:bottom w:w="100.0" w:type="dxa"/>
+        <w:right w:w="100.0" w:type="dxa"/>
+      </w:tblCellMar>
+    </w:tblPr>
+  </w:style>
+  <w:style w:type="table" w:styleId="Table7">
+    <w:basedOn w:val="TableNormal"/>
+    <w:tblPr>
+      <w:tblStyleRowBandSize w:val="1"/>
+      <w:tblStyleColBandSize w:val="1"/>
+      <w:tblCellMar>
+        <w:top w:w="100.0" w:type="dxa"/>
+        <w:left w:w="100.0" w:type="dxa"/>
+        <w:bottom w:w="100.0" w:type="dxa"/>
+        <w:right w:w="100.0" w:type="dxa"/>
+      </w:tblCellMar>
+    </w:tblPr>
+  </w:style>
+  <w:style w:type="table" w:styleId="Table8">
     <w:basedOn w:val="TableNormal"/>
     <w:tblPr>
       <w:tblStyleRowBandSize w:val="1"/>

</xml_diff>

<commit_message>
Note 1: Time complexity Analysis
Added a general rule regarding rate of growth of basic functions.
The rate of growth of various functions are compared.
</commit_message>
<xml_diff>
--- a/Time Complexity of a Computer Program.docx
+++ b/Time Complexity of a Computer Program.docx
@@ -6120,7 +6120,7 @@
         <w:rPr>
           <w:rtl w:val="0"/>
         </w:rPr>
-        <w:t xml:space="preserve">Rule 2 :</w:t>
+        <w:t xml:space="preserve">Rule 3 :</w:t>
       </w:r>
     </w:p>
     <w:p>
@@ -6814,6 +6814,79 @@
         <m:r>
           <w:rPr/>
           <m:t xml:space="preserve">) </m:t>
+        </m:r>
+      </m:oMath>
+      <w:r>
+        <w:rPr>
+          <w:rtl w:val="0"/>
+        </w:rPr>
+      </w:r>
+    </w:p>
+    <w:p>
+      <w:pPr>
+        <w:rPr/>
+      </w:pPr>
+      <w:r>
+        <w:rPr>
+          <w:rtl w:val="0"/>
+        </w:rPr>
+        <w:t xml:space="preserve">Rule 4 :</w:t>
+      </w:r>
+    </w:p>
+    <w:p>
+      <w:pPr>
+        <w:rPr/>
+      </w:pPr>
+      <m:oMath>
+        <m:r>
+          <w:rPr/>
+          <m:t xml:space="preserve">O(1) &lt; O(lgn) &lt;O(n) &lt; O(nlgn) &lt; O(</m:t>
+        </m:r>
+        <m:sSup>
+          <m:sSupPr>
+            <m:ctrlPr>
+              <w:rPr/>
+            </m:ctrlPr>
+          </m:sSupPr>
+          <m:e>
+            <m:r>
+              <w:rPr/>
+              <m:t xml:space="preserve">n</m:t>
+            </m:r>
+          </m:e>
+          <m:sup>
+            <m:r>
+              <w:rPr/>
+              <m:t xml:space="preserve">2</m:t>
+            </m:r>
+          </m:sup>
+        </m:sSup>
+        <m:r>
+          <w:rPr/>
+          <m:t xml:space="preserve">) &lt; O(</m:t>
+        </m:r>
+        <m:sSup>
+          <m:sSupPr>
+            <m:ctrlPr>
+              <w:rPr/>
+            </m:ctrlPr>
+          </m:sSupPr>
+          <m:e>
+            <m:r>
+              <w:rPr/>
+              <m:t xml:space="preserve">2</m:t>
+            </m:r>
+          </m:e>
+          <m:sup>
+            <m:r>
+              <w:rPr/>
+              <m:t xml:space="preserve">n</m:t>
+            </m:r>
+          </m:sup>
+        </m:sSup>
+        <m:r>
+          <w:rPr/>
+          <m:t xml:space="preserve">) &lt; o(n!)</m:t>
         </m:r>
       </m:oMath>
       <w:r>

</xml_diff>